<commit_message>
edited wording and updated resume
</commit_message>
<xml_diff>
--- a/Images/RyanPfeifer_WebsiteResume.docx
+++ b/Images/RyanPfeifer_WebsiteResume.docx
@@ -25,8 +25,9 @@
     <w:p>
       <w:pPr>
         <w:spacing w:line="240" w:lineRule="auto"/>
-        <w:jc w:val="center"/>
-      </w:pPr>
+      </w:pPr>
+      <w:bookmarkStart w:id="0" w:name="_GoBack"/>
+      <w:bookmarkEnd w:id="0"/>
       <w:r>
         <w:t>_____________________________________________________________________________________</w:t>
       </w:r>
@@ -53,10 +54,10 @@
       <w:pPr>
         <w:spacing w:line="240" w:lineRule="auto"/>
       </w:pPr>
-      <w:bookmarkStart w:id="0" w:name="_gjdgxs" w:colFirst="0" w:colLast="0"/>
-      <w:bookmarkEnd w:id="0"/>
-      <w:r>
-        <w:t>I am looking for an opportunity to broaden my knowledge of computer science and gain more professional work experience through an internship.</w:t>
+      <w:bookmarkStart w:id="1" w:name="_gjdgxs" w:colFirst="0" w:colLast="0"/>
+      <w:bookmarkEnd w:id="1"/>
+      <w:r>
+        <w:t>I am looking to gain work experience through an entry-level position in software development.</w:t>
       </w:r>
     </w:p>
     <w:p>
@@ -135,7 +136,7 @@
         </w:rPr>
       </w:pPr>
       <w:r>
-        <w:t xml:space="preserve">Current College GPA: 3.94      </w:t>
+        <w:t xml:space="preserve">Current College GPA: 3.95      </w:t>
       </w:r>
     </w:p>
     <w:p>
@@ -182,20 +183,13 @@
         <w:rPr>
           <w:i/>
         </w:rPr>
-        <w:t xml:space="preserve">                                                                                                                     </w:t>
-      </w:r>
-      <w:r>
-        <w:t>Data Structures and Algorithms</w:t>
-      </w:r>
-      <w:r>
-        <w:tab/>
-      </w:r>
-      <w:r>
-        <w:tab/>
-        <w:t>Linear Algebra</w:t>
-      </w:r>
-      <w:r>
-        <w:tab/>
+        <w:t xml:space="preserve">                                                                                     </w:t>
+      </w:r>
+      <w:r>
+        <w:rPr>
+          <w:i/>
+        </w:rPr>
+        <w:t xml:space="preserve">                             </w:t>
       </w:r>
       <w:r>
         <w:tab/>
@@ -208,30 +202,7 @@
         <w:ind w:left="1800"/>
       </w:pPr>
       <w:r>
-        <w:t>Computer Organization</w:t>
-      </w:r>
-      <w:r>
-        <w:tab/>
-      </w:r>
-      <w:r>
-        <w:tab/>
-      </w:r>
-      <w:r>
-        <w:tab/>
-        <w:t>Design and Analysis of Algorithms</w:t>
-      </w:r>
-    </w:p>
-    <w:p>
-      <w:pPr>
-        <w:pStyle w:val="ListParagraph"/>
-        <w:spacing w:line="240" w:lineRule="auto"/>
-        <w:ind w:left="1800"/>
-      </w:pPr>
-      <w:r>
-        <w:t>Programming Studio</w:t>
-      </w:r>
-      <w:r>
-        <w:tab/>
+        <w:t>Interactive Virtual Environments</w:t>
       </w:r>
       <w:r>
         <w:tab/>
@@ -299,7 +270,50 @@
         <w:spacing w:line="240" w:lineRule="auto"/>
       </w:pPr>
       <w:r>
-        <w:t xml:space="preserve">Created games in teams of 4 in 48 hours using Unity and C# </w:t>
+        <w:t xml:space="preserve">Used Unity and C# to program game physics, movement, rules, and animations </w:t>
+      </w:r>
+    </w:p>
+    <w:p>
+      <w:pPr>
+        <w:pStyle w:val="ListParagraph"/>
+        <w:numPr>
+          <w:ilvl w:val="0"/>
+          <w:numId w:val="9"/>
+        </w:numPr>
+        <w:spacing w:line="240" w:lineRule="auto"/>
+      </w:pPr>
+      <w:r>
+        <w:t>Taught coding lessons to 5</w:t>
+      </w:r>
+      <w:r>
+        <w:rPr>
+          <w:vertAlign w:val="superscript"/>
+        </w:rPr>
+        <w:t>th</w:t>
+      </w:r>
+      <w:r>
+        <w:t xml:space="preserve"> grade students at a local elementary school (2016, 2017, 2018)</w:t>
+      </w:r>
+    </w:p>
+    <w:p>
+      <w:pPr>
+        <w:pStyle w:val="ListParagraph"/>
+        <w:numPr>
+          <w:ilvl w:val="0"/>
+          <w:numId w:val="9"/>
+        </w:numPr>
+        <w:spacing w:line="240" w:lineRule="auto"/>
+      </w:pPr>
+      <w:r>
+        <w:t xml:space="preserve">Competed in </w:t>
+      </w:r>
+      <w:proofErr w:type="spellStart"/>
+      <w:r>
+        <w:t>TAMUhack</w:t>
+      </w:r>
+      <w:proofErr w:type="spellEnd"/>
+      <w:r>
+        <w:t xml:space="preserve"> 24 Hour Coding Competition (2016, 2019)</w:t>
       </w:r>
     </w:p>
     <w:p>
@@ -312,7 +326,20 @@
         <w:spacing w:line="240" w:lineRule="auto"/>
       </w:pPr>
       <w:r>
-        <w:t>Programmed physics, movement, rules, and animations for 3 separate 2D games</w:t>
+        <w:t>Used Python to create a statistical analysis program</w:t>
+      </w:r>
+    </w:p>
+    <w:p>
+      <w:pPr>
+        <w:pStyle w:val="ListParagraph"/>
+        <w:numPr>
+          <w:ilvl w:val="1"/>
+          <w:numId w:val="9"/>
+        </w:numPr>
+        <w:spacing w:line="240" w:lineRule="auto"/>
+      </w:pPr>
+      <w:r>
+        <w:t>Used Node.js to create an online web-based multiplayer game</w:t>
       </w:r>
     </w:p>
     <w:p>
@@ -325,16 +352,20 @@
         <w:spacing w:line="240" w:lineRule="auto"/>
       </w:pPr>
       <w:r>
-        <w:t>Taught coding lessons to 5</w:t>
-      </w:r>
-      <w:r>
-        <w:rPr>
-          <w:vertAlign w:val="superscript"/>
-        </w:rPr>
-        <w:t>th</w:t>
-      </w:r>
-      <w:r>
-        <w:t xml:space="preserve"> grade students (2016, 2017, 2018)</w:t>
+        <w:t>Project Manager for Aggie Coding Club Projects and Programming Studio Team (2017, 2018)</w:t>
+      </w:r>
+    </w:p>
+    <w:p>
+      <w:pPr>
+        <w:pStyle w:val="ListParagraph"/>
+        <w:numPr>
+          <w:ilvl w:val="1"/>
+          <w:numId w:val="9"/>
+        </w:numPr>
+        <w:spacing w:line="240" w:lineRule="auto"/>
+      </w:pPr>
+      <w:r>
+        <w:t xml:space="preserve">Coordinated and organized team meetings using agile development methodology </w:t>
       </w:r>
     </w:p>
     <w:p>
@@ -345,17 +376,12 @@
           <w:numId w:val="9"/>
         </w:numPr>
         <w:spacing w:line="240" w:lineRule="auto"/>
-      </w:pPr>
-      <w:r>
-        <w:t xml:space="preserve">Competed in </w:t>
-      </w:r>
-      <w:proofErr w:type="spellStart"/>
-      <w:r>
-        <w:t>TAMUhack</w:t>
-      </w:r>
-      <w:proofErr w:type="spellEnd"/>
-      <w:r>
-        <w:t xml:space="preserve"> 24 Hour Coding Competition (2016, 2019)</w:t>
+        <w:rPr>
+          <w:i/>
+        </w:rPr>
+      </w:pPr>
+      <w:r>
+        <w:t>Team member for Aggie Coding Club Projects (Spring 2018, Spring 2019)</w:t>
       </w:r>
     </w:p>
     <w:p>
@@ -366,9 +392,59 @@
           <w:numId w:val="9"/>
         </w:numPr>
         <w:spacing w:line="240" w:lineRule="auto"/>
-      </w:pPr>
-      <w:r>
-        <w:t>Used Python to create a statistical analysis program</w:t>
+        <w:rPr>
+          <w:i/>
+        </w:rPr>
+      </w:pPr>
+      <w:r>
+        <w:t>Redesign of club website using React.js with agile development methodology</w:t>
+      </w:r>
+    </w:p>
+    <w:p>
+      <w:pPr>
+        <w:pStyle w:val="ListParagraph"/>
+        <w:numPr>
+          <w:ilvl w:val="0"/>
+          <w:numId w:val="9"/>
+        </w:numPr>
+        <w:spacing w:line="240" w:lineRule="auto"/>
+      </w:pPr>
+      <w:r>
+        <w:t>Created a Random Choice Generator Mobile App using Android Studio (Summer 2018)</w:t>
+      </w:r>
+    </w:p>
+    <w:p>
+      <w:pPr>
+        <w:pStyle w:val="ListParagraph"/>
+        <w:numPr>
+          <w:ilvl w:val="0"/>
+          <w:numId w:val="9"/>
+        </w:numPr>
+        <w:spacing w:line="240" w:lineRule="auto"/>
+      </w:pPr>
+      <w:r>
+        <w:t>Created a Music Visualizer using JavaScript and the Web Audio API (Summer 2018)</w:t>
+      </w:r>
+    </w:p>
+    <w:p>
+      <w:pPr>
+        <w:pStyle w:val="ListParagraph"/>
+        <w:numPr>
+          <w:ilvl w:val="0"/>
+          <w:numId w:val="9"/>
+        </w:numPr>
+        <w:spacing w:line="240" w:lineRule="auto"/>
+      </w:pPr>
+      <w:r>
+        <w:t xml:space="preserve">Competed in </w:t>
+      </w:r>
+      <w:proofErr w:type="spellStart"/>
+      <w:r>
+        <w:t>HowdyHack</w:t>
+      </w:r>
+      <w:proofErr w:type="spellEnd"/>
+      <w:r>
+        <w:t xml:space="preserve"> 24 Hour Coding Competition (Fall 2018)</w:t>
       </w:r>
     </w:p>
     <w:p>
@@ -381,7 +457,21 @@
         <w:spacing w:line="240" w:lineRule="auto"/>
       </w:pPr>
       <w:r>
-        <w:t>Used Node.js to create an online web-based multiplayer game</w:t>
+        <w:t>Used C# and Microsoft Azure to make a chat-bot prototype</w:t>
+      </w:r>
+    </w:p>
+    <w:p>
+      <w:pPr>
+        <w:spacing w:line="240" w:lineRule="auto"/>
+        <w:rPr>
+          <w:b/>
+        </w:rPr>
+      </w:pPr>
+      <w:r>
+        <w:rPr>
+          <w:b/>
+        </w:rPr>
+        <w:t>WORK EXPERIENCE</w:t>
       </w:r>
     </w:p>
     <w:p>
@@ -389,12 +479,51 @@
         <w:pStyle w:val="ListParagraph"/>
         <w:numPr>
           <w:ilvl w:val="0"/>
-          <w:numId w:val="9"/>
+          <w:numId w:val="17"/>
         </w:numPr>
         <w:spacing w:line="240" w:lineRule="auto"/>
-      </w:pPr>
-      <w:r>
-        <w:t>Project Manager for Aggie Coding Club Projects and Programming Studio Team (2017, 2018)</w:t>
+        <w:rPr>
+          <w:b/>
+        </w:rPr>
+      </w:pPr>
+      <w:r>
+        <w:rPr>
+          <w:b/>
+        </w:rPr>
+        <w:t xml:space="preserve">Software Engineering </w:t>
+      </w:r>
+      <w:r>
+        <w:rPr>
+          <w:b/>
+        </w:rPr>
+        <w:t xml:space="preserve">Intern at </w:t>
+      </w:r>
+      <w:proofErr w:type="spellStart"/>
+      <w:r>
+        <w:rPr>
+          <w:b/>
+        </w:rPr>
+        <w:t>Synchrogrid</w:t>
+      </w:r>
+      <w:proofErr w:type="spellEnd"/>
+      <w:r>
+        <w:rPr>
+          <w:b/>
+        </w:rPr>
+        <w:tab/>
+      </w:r>
+      <w:r>
+        <w:rPr>
+          <w:b/>
+        </w:rPr>
+        <w:tab/>
+      </w:r>
+      <w:r>
+        <w:rPr>
+          <w:b/>
+        </w:rPr>
+        <w:tab/>
+        <w:t xml:space="preserve">            May 2019 – August 2019</w:t>
       </w:r>
     </w:p>
     <w:p>
@@ -402,128 +531,39 @@
         <w:pStyle w:val="ListParagraph"/>
         <w:numPr>
           <w:ilvl w:val="1"/>
-          <w:numId w:val="9"/>
+          <w:numId w:val="17"/>
         </w:numPr>
         <w:spacing w:line="240" w:lineRule="auto"/>
-      </w:pPr>
-      <w:r>
-        <w:t xml:space="preserve">Coordinated and organized team meetings using Agile development methodology </w:t>
+        <w:rPr>
+          <w:b/>
+        </w:rPr>
+      </w:pPr>
+      <w:r>
+        <w:t>Worked at a startup company on the backend of a Node.js application using C++ and an industry-specific language called CUPL</w:t>
       </w:r>
     </w:p>
     <w:p>
       <w:pPr>
-        <w:pStyle w:val="ListParagraph"/>
-        <w:numPr>
-          <w:ilvl w:val="0"/>
-          <w:numId w:val="9"/>
-        </w:numPr>
         <w:spacing w:line="240" w:lineRule="auto"/>
         <w:rPr>
-          <w:i/>
-        </w:rPr>
-      </w:pPr>
-      <w:r>
-        <w:t>Team member for Aggie Coding Club Projects (Spring 2018)</w:t>
+          <w:b/>
+        </w:rPr>
+      </w:pPr>
+      <w:r>
+        <w:rPr>
+          <w:b/>
+        </w:rPr>
+        <w:t xml:space="preserve">SKILLS                                                                                                                </w:t>
+      </w:r>
+      <w:r>
+        <w:rPr>
+          <w:b/>
+        </w:rPr>
+        <w:t xml:space="preserve">                             </w:t>
       </w:r>
     </w:p>
     <w:p>
       <w:pPr>
-        <w:pStyle w:val="ListParagraph"/>
-        <w:numPr>
-          <w:ilvl w:val="1"/>
-          <w:numId w:val="9"/>
-        </w:numPr>
-        <w:spacing w:line="240" w:lineRule="auto"/>
-        <w:rPr>
-          <w:i/>
-        </w:rPr>
-      </w:pPr>
-      <w:r>
-        <w:t>Redesign of club website using React.js with Agile development methodology</w:t>
-      </w:r>
-    </w:p>
-    <w:p>
-      <w:pPr>
-        <w:pStyle w:val="ListParagraph"/>
-        <w:numPr>
-          <w:ilvl w:val="0"/>
-          <w:numId w:val="9"/>
-        </w:numPr>
-        <w:spacing w:line="240" w:lineRule="auto"/>
-      </w:pPr>
-      <w:r>
-        <w:t>Created a Random Choice Generator Mobile App using Android Studio (Summer 2018)</w:t>
-      </w:r>
-    </w:p>
-    <w:p>
-      <w:pPr>
-        <w:pStyle w:val="ListParagraph"/>
-        <w:numPr>
-          <w:ilvl w:val="0"/>
-          <w:numId w:val="9"/>
-        </w:numPr>
-        <w:spacing w:line="240" w:lineRule="auto"/>
-      </w:pPr>
-      <w:r>
-        <w:t>Created a Music Visualizer using JavaScript and the Web Audio API (Summer 2018)</w:t>
-      </w:r>
-    </w:p>
-    <w:p>
-      <w:pPr>
-        <w:pStyle w:val="ListParagraph"/>
-        <w:numPr>
-          <w:ilvl w:val="0"/>
-          <w:numId w:val="9"/>
-        </w:numPr>
-        <w:spacing w:line="240" w:lineRule="auto"/>
-      </w:pPr>
-      <w:r>
-        <w:t xml:space="preserve">Competed in </w:t>
-      </w:r>
-      <w:proofErr w:type="spellStart"/>
-      <w:r>
-        <w:t>HowdyHack</w:t>
-      </w:r>
-      <w:proofErr w:type="spellEnd"/>
-      <w:r>
-        <w:t xml:space="preserve"> 24 Hour Coding Competition (Fall 2018)</w:t>
-      </w:r>
-    </w:p>
-    <w:p>
-      <w:pPr>
-        <w:pStyle w:val="ListParagraph"/>
-        <w:numPr>
-          <w:ilvl w:val="1"/>
-          <w:numId w:val="9"/>
-        </w:numPr>
-        <w:spacing w:line="240" w:lineRule="auto"/>
-      </w:pPr>
-      <w:r>
-        <w:t>Used C# and Microsoft Azure to make a chat-bot prototype</w:t>
-      </w:r>
-    </w:p>
-    <w:p>
-      <w:pPr>
-        <w:spacing w:line="240" w:lineRule="auto"/>
-        <w:rPr>
-          <w:b/>
-        </w:rPr>
-      </w:pPr>
-      <w:r>
-        <w:rPr>
-          <w:b/>
-        </w:rPr>
-        <w:t xml:space="preserve">SKILLS                                                                                                                </w:t>
-      </w:r>
-      <w:r>
-        <w:rPr>
-          <w:b/>
-        </w:rPr>
-        <w:t xml:space="preserve">                             </w:t>
-      </w:r>
-    </w:p>
-    <w:p>
-      <w:pPr>
         <w:spacing w:line="240" w:lineRule="auto"/>
         <w:ind w:left="360"/>
       </w:pPr>
@@ -537,15 +577,7 @@
         <w:rPr>
           <w:i/>
         </w:rPr>
-        <w:t xml:space="preserve">anguages            </w:t>
-      </w:r>
-      <w:bookmarkStart w:id="1" w:name="_GoBack"/>
-      <w:bookmarkEnd w:id="1"/>
-      <w:r>
-        <w:rPr>
-          <w:i/>
-        </w:rPr>
-        <w:t xml:space="preserve">      </w:t>
+        <w:t xml:space="preserve">anguages                  </w:t>
       </w:r>
       <w:r>
         <w:t xml:space="preserve">                                                                                                                           </w:t>
@@ -582,7 +614,7 @@
         </w:rPr>
       </w:pPr>
       <w:r>
-        <w:t>Experience in HTML, CSS, JavaScript, C#, Python, Haskell, Matlab</w:t>
+        <w:t>Experience in C#, HTML, CSS, JavaScript, Python, Haskell, Matlab</w:t>
       </w:r>
     </w:p>
     <w:p>
@@ -639,17 +671,10 @@
         </w:rPr>
       </w:pPr>
       <w:r>
-        <w:t>Experience in OpenGL, GLSL, Android Studio, React.js</w:t>
+        <w:t>Experience in OpenGL, GLSL, Android Studio, Node.js</w:t>
       </w:r>
     </w:p>
-    <w:p>
-      <w:pPr>
-        <w:spacing w:line="240" w:lineRule="auto"/>
-        <w:rPr>
-          <w:i/>
-        </w:rPr>
-      </w:pPr>
-    </w:p>
+    <w:p/>
     <w:sectPr>
       <w:pgSz w:w="12240" w:h="15840"/>
       <w:pgMar w:top="1440" w:right="1440" w:bottom="1440" w:left="1440" w:header="0" w:footer="720" w:gutter="0"/>
@@ -663,6 +688,119 @@
 <file path=word/numbering.xml><?xml version="1.0" encoding="utf-8"?>
 <w:numbering xmlns:wpc="http://schemas.microsoft.com/office/word/2010/wordprocessingCanvas" xmlns:mc="http://schemas.openxmlformats.org/markup-compatibility/2006" xmlns:o="urn:schemas-microsoft-com:office:office" xmlns:r="http://schemas.openxmlformats.org/officeDocument/2006/relationships" xmlns:m="http://schemas.openxmlformats.org/officeDocument/2006/math" xmlns:v="urn:schemas-microsoft-com:vml" xmlns:wp14="http://schemas.microsoft.com/office/word/2010/wordprocessingDrawing" xmlns:wp="http://schemas.openxmlformats.org/drawingml/2006/wordprocessingDrawing" xmlns:w10="urn:schemas-microsoft-com:office:word" xmlns:w="http://schemas.openxmlformats.org/wordprocessingml/2006/main" xmlns:w14="http://schemas.microsoft.com/office/word/2010/wordml" xmlns:w15="http://schemas.microsoft.com/office/word/2012/wordml" xmlns:wpg="http://schemas.microsoft.com/office/word/2010/wordprocessingGroup" xmlns:wpi="http://schemas.microsoft.com/office/word/2010/wordprocessingInk" xmlns:wne="http://schemas.microsoft.com/office/word/2006/wordml" xmlns:wps="http://schemas.microsoft.com/office/word/2010/wordprocessingShape" mc:Ignorable="w14 w15 wp14">
   <w:abstractNum w:abstractNumId="0" w15:restartNumberingAfterBreak="0">
+    <w:nsid w:val="07737DF6"/>
+    <w:multiLevelType w:val="hybridMultilevel"/>
+    <w:tmpl w:val="4BEAE3F4"/>
+    <w:lvl w:ilvl="0" w:tplc="04090001">
+      <w:start w:val="1"/>
+      <w:numFmt w:val="bullet"/>
+      <w:lvlText w:val=""/>
+      <w:lvlJc w:val="left"/>
+      <w:pPr>
+        <w:ind w:left="1080" w:hanging="360"/>
+      </w:pPr>
+      <w:rPr>
+        <w:rFonts w:ascii="Symbol" w:hAnsi="Symbol" w:hint="default"/>
+      </w:rPr>
+    </w:lvl>
+    <w:lvl w:ilvl="1" w:tplc="04090003">
+      <w:start w:val="1"/>
+      <w:numFmt w:val="bullet"/>
+      <w:lvlText w:val="o"/>
+      <w:lvlJc w:val="left"/>
+      <w:pPr>
+        <w:ind w:left="1800" w:hanging="360"/>
+      </w:pPr>
+      <w:rPr>
+        <w:rFonts w:ascii="Courier New" w:hAnsi="Courier New" w:cs="Courier New" w:hint="default"/>
+      </w:rPr>
+    </w:lvl>
+    <w:lvl w:ilvl="2" w:tplc="04090005" w:tentative="1">
+      <w:start w:val="1"/>
+      <w:numFmt w:val="bullet"/>
+      <w:lvlText w:val=""/>
+      <w:lvlJc w:val="left"/>
+      <w:pPr>
+        <w:ind w:left="2520" w:hanging="360"/>
+      </w:pPr>
+      <w:rPr>
+        <w:rFonts w:ascii="Wingdings" w:hAnsi="Wingdings" w:hint="default"/>
+      </w:rPr>
+    </w:lvl>
+    <w:lvl w:ilvl="3" w:tplc="04090001" w:tentative="1">
+      <w:start w:val="1"/>
+      <w:numFmt w:val="bullet"/>
+      <w:lvlText w:val=""/>
+      <w:lvlJc w:val="left"/>
+      <w:pPr>
+        <w:ind w:left="3240" w:hanging="360"/>
+      </w:pPr>
+      <w:rPr>
+        <w:rFonts w:ascii="Symbol" w:hAnsi="Symbol" w:hint="default"/>
+      </w:rPr>
+    </w:lvl>
+    <w:lvl w:ilvl="4" w:tplc="04090003" w:tentative="1">
+      <w:start w:val="1"/>
+      <w:numFmt w:val="bullet"/>
+      <w:lvlText w:val="o"/>
+      <w:lvlJc w:val="left"/>
+      <w:pPr>
+        <w:ind w:left="3960" w:hanging="360"/>
+      </w:pPr>
+      <w:rPr>
+        <w:rFonts w:ascii="Courier New" w:hAnsi="Courier New" w:cs="Courier New" w:hint="default"/>
+      </w:rPr>
+    </w:lvl>
+    <w:lvl w:ilvl="5" w:tplc="04090005" w:tentative="1">
+      <w:start w:val="1"/>
+      <w:numFmt w:val="bullet"/>
+      <w:lvlText w:val=""/>
+      <w:lvlJc w:val="left"/>
+      <w:pPr>
+        <w:ind w:left="4680" w:hanging="360"/>
+      </w:pPr>
+      <w:rPr>
+        <w:rFonts w:ascii="Wingdings" w:hAnsi="Wingdings" w:hint="default"/>
+      </w:rPr>
+    </w:lvl>
+    <w:lvl w:ilvl="6" w:tplc="04090001" w:tentative="1">
+      <w:start w:val="1"/>
+      <w:numFmt w:val="bullet"/>
+      <w:lvlText w:val=""/>
+      <w:lvlJc w:val="left"/>
+      <w:pPr>
+        <w:ind w:left="5400" w:hanging="360"/>
+      </w:pPr>
+      <w:rPr>
+        <w:rFonts w:ascii="Symbol" w:hAnsi="Symbol" w:hint="default"/>
+      </w:rPr>
+    </w:lvl>
+    <w:lvl w:ilvl="7" w:tplc="04090003" w:tentative="1">
+      <w:start w:val="1"/>
+      <w:numFmt w:val="bullet"/>
+      <w:lvlText w:val="o"/>
+      <w:lvlJc w:val="left"/>
+      <w:pPr>
+        <w:ind w:left="6120" w:hanging="360"/>
+      </w:pPr>
+      <w:rPr>
+        <w:rFonts w:ascii="Courier New" w:hAnsi="Courier New" w:cs="Courier New" w:hint="default"/>
+      </w:rPr>
+    </w:lvl>
+    <w:lvl w:ilvl="8" w:tplc="04090005" w:tentative="1">
+      <w:start w:val="1"/>
+      <w:numFmt w:val="bullet"/>
+      <w:lvlText w:val=""/>
+      <w:lvlJc w:val="left"/>
+      <w:pPr>
+        <w:ind w:left="6840" w:hanging="360"/>
+      </w:pPr>
+      <w:rPr>
+        <w:rFonts w:ascii="Wingdings" w:hAnsi="Wingdings" w:hint="default"/>
+      </w:rPr>
+    </w:lvl>
+  </w:abstractNum>
+  <w:abstractNum w:abstractNumId="1" w15:restartNumberingAfterBreak="0">
     <w:nsid w:val="0E07612A"/>
     <w:multiLevelType w:val="hybridMultilevel"/>
     <w:tmpl w:val="B5900486"/>
@@ -775,7 +913,7 @@
       </w:rPr>
     </w:lvl>
   </w:abstractNum>
-  <w:abstractNum w:abstractNumId="1" w15:restartNumberingAfterBreak="0">
+  <w:abstractNum w:abstractNumId="2" w15:restartNumberingAfterBreak="0">
     <w:nsid w:val="165C73A3"/>
     <w:multiLevelType w:val="hybridMultilevel"/>
     <w:tmpl w:val="14043F66"/>
@@ -888,7 +1026,7 @@
       </w:rPr>
     </w:lvl>
   </w:abstractNum>
-  <w:abstractNum w:abstractNumId="2" w15:restartNumberingAfterBreak="0">
+  <w:abstractNum w:abstractNumId="3" w15:restartNumberingAfterBreak="0">
     <w:nsid w:val="1D3F2F0D"/>
     <w:multiLevelType w:val="hybridMultilevel"/>
     <w:tmpl w:val="6B3437FC"/>
@@ -1001,7 +1139,7 @@
       </w:rPr>
     </w:lvl>
   </w:abstractNum>
-  <w:abstractNum w:abstractNumId="3" w15:restartNumberingAfterBreak="0">
+  <w:abstractNum w:abstractNumId="4" w15:restartNumberingAfterBreak="0">
     <w:nsid w:val="23A07BB4"/>
     <w:multiLevelType w:val="hybridMultilevel"/>
     <w:tmpl w:val="11EAA7E8"/>
@@ -1114,7 +1252,7 @@
       </w:rPr>
     </w:lvl>
   </w:abstractNum>
-  <w:abstractNum w:abstractNumId="4" w15:restartNumberingAfterBreak="0">
+  <w:abstractNum w:abstractNumId="5" w15:restartNumberingAfterBreak="0">
     <w:nsid w:val="34142622"/>
     <w:multiLevelType w:val="hybridMultilevel"/>
     <w:tmpl w:val="5630EBDE"/>
@@ -1227,7 +1365,7 @@
       </w:rPr>
     </w:lvl>
   </w:abstractNum>
-  <w:abstractNum w:abstractNumId="5" w15:restartNumberingAfterBreak="0">
+  <w:abstractNum w:abstractNumId="6" w15:restartNumberingAfterBreak="0">
     <w:nsid w:val="37230951"/>
     <w:multiLevelType w:val="hybridMultilevel"/>
     <w:tmpl w:val="331AE046"/>
@@ -1340,7 +1478,7 @@
       </w:rPr>
     </w:lvl>
   </w:abstractNum>
-  <w:abstractNum w:abstractNumId="6" w15:restartNumberingAfterBreak="0">
+  <w:abstractNum w:abstractNumId="7" w15:restartNumberingAfterBreak="0">
     <w:nsid w:val="3B2A7664"/>
     <w:multiLevelType w:val="hybridMultilevel"/>
     <w:tmpl w:val="798A262A"/>
@@ -1453,7 +1591,7 @@
       </w:rPr>
     </w:lvl>
   </w:abstractNum>
-  <w:abstractNum w:abstractNumId="7" w15:restartNumberingAfterBreak="0">
+  <w:abstractNum w:abstractNumId="8" w15:restartNumberingAfterBreak="0">
     <w:nsid w:val="3B35331D"/>
     <w:multiLevelType w:val="hybridMultilevel"/>
     <w:tmpl w:val="55FADE6C"/>
@@ -1566,7 +1704,7 @@
       </w:rPr>
     </w:lvl>
   </w:abstractNum>
-  <w:abstractNum w:abstractNumId="8" w15:restartNumberingAfterBreak="0">
+  <w:abstractNum w:abstractNumId="9" w15:restartNumberingAfterBreak="0">
     <w:nsid w:val="3DE23E37"/>
     <w:multiLevelType w:val="hybridMultilevel"/>
     <w:tmpl w:val="E3FA8A4C"/>
@@ -1679,7 +1817,7 @@
       </w:rPr>
     </w:lvl>
   </w:abstractNum>
-  <w:abstractNum w:abstractNumId="9" w15:restartNumberingAfterBreak="0">
+  <w:abstractNum w:abstractNumId="10" w15:restartNumberingAfterBreak="0">
     <w:nsid w:val="56316C5B"/>
     <w:multiLevelType w:val="hybridMultilevel"/>
     <w:tmpl w:val="436E5556"/>
@@ -1792,7 +1930,7 @@
       </w:rPr>
     </w:lvl>
   </w:abstractNum>
-  <w:abstractNum w:abstractNumId="10" w15:restartNumberingAfterBreak="0">
+  <w:abstractNum w:abstractNumId="11" w15:restartNumberingAfterBreak="0">
     <w:nsid w:val="614B47A0"/>
     <w:multiLevelType w:val="hybridMultilevel"/>
     <w:tmpl w:val="A64C65E6"/>
@@ -1905,7 +2043,7 @@
       </w:rPr>
     </w:lvl>
   </w:abstractNum>
-  <w:abstractNum w:abstractNumId="11" w15:restartNumberingAfterBreak="0">
+  <w:abstractNum w:abstractNumId="12" w15:restartNumberingAfterBreak="0">
     <w:nsid w:val="6B4335A1"/>
     <w:multiLevelType w:val="hybridMultilevel"/>
     <w:tmpl w:val="1D1ACB66"/>
@@ -2018,7 +2156,7 @@
       </w:rPr>
     </w:lvl>
   </w:abstractNum>
-  <w:abstractNum w:abstractNumId="12" w15:restartNumberingAfterBreak="0">
+  <w:abstractNum w:abstractNumId="13" w15:restartNumberingAfterBreak="0">
     <w:nsid w:val="72102492"/>
     <w:multiLevelType w:val="hybridMultilevel"/>
     <w:tmpl w:val="F12CCA5C"/>
@@ -2131,7 +2269,7 @@
       </w:rPr>
     </w:lvl>
   </w:abstractNum>
-  <w:abstractNum w:abstractNumId="13" w15:restartNumberingAfterBreak="0">
+  <w:abstractNum w:abstractNumId="14" w15:restartNumberingAfterBreak="0">
     <w:nsid w:val="73E017E0"/>
     <w:multiLevelType w:val="hybridMultilevel"/>
     <w:tmpl w:val="34A4C0EA"/>
@@ -2217,7 +2355,7 @@
       </w:pPr>
     </w:lvl>
   </w:abstractNum>
-  <w:abstractNum w:abstractNumId="14" w15:restartNumberingAfterBreak="0">
+  <w:abstractNum w:abstractNumId="15" w15:restartNumberingAfterBreak="0">
     <w:nsid w:val="7861705A"/>
     <w:multiLevelType w:val="hybridMultilevel"/>
     <w:tmpl w:val="E6F00490"/>
@@ -2330,7 +2468,7 @@
       </w:rPr>
     </w:lvl>
   </w:abstractNum>
-  <w:abstractNum w:abstractNumId="15" w15:restartNumberingAfterBreak="0">
+  <w:abstractNum w:abstractNumId="16" w15:restartNumberingAfterBreak="0">
     <w:nsid w:val="7E763AAB"/>
     <w:multiLevelType w:val="hybridMultilevel"/>
     <w:tmpl w:val="D88C2928"/>
@@ -2444,52 +2582,55 @@
     </w:lvl>
   </w:abstractNum>
   <w:num w:numId="1">
+    <w:abstractNumId w:val="9"/>
+  </w:num>
+  <w:num w:numId="2">
+    <w:abstractNumId w:val="5"/>
+  </w:num>
+  <w:num w:numId="3">
+    <w:abstractNumId w:val="14"/>
+  </w:num>
+  <w:num w:numId="4">
+    <w:abstractNumId w:val="15"/>
+  </w:num>
+  <w:num w:numId="5">
+    <w:abstractNumId w:val="1"/>
+  </w:num>
+  <w:num w:numId="6">
+    <w:abstractNumId w:val="16"/>
+  </w:num>
+  <w:num w:numId="7">
+    <w:abstractNumId w:val="4"/>
+  </w:num>
+  <w:num w:numId="8">
+    <w:abstractNumId w:val="12"/>
+  </w:num>
+  <w:num w:numId="9">
+    <w:abstractNumId w:val="13"/>
+  </w:num>
+  <w:num w:numId="10">
+    <w:abstractNumId w:val="3"/>
+  </w:num>
+  <w:num w:numId="11">
+    <w:abstractNumId w:val="6"/>
+  </w:num>
+  <w:num w:numId="12">
+    <w:abstractNumId w:val="2"/>
+  </w:num>
+  <w:num w:numId="13">
+    <w:abstractNumId w:val="10"/>
+  </w:num>
+  <w:num w:numId="14">
     <w:abstractNumId w:val="8"/>
   </w:num>
-  <w:num w:numId="2">
-    <w:abstractNumId w:val="4"/>
-  </w:num>
-  <w:num w:numId="3">
-    <w:abstractNumId w:val="13"/>
-  </w:num>
-  <w:num w:numId="4">
-    <w:abstractNumId w:val="14"/>
-  </w:num>
-  <w:num w:numId="5">
-    <w:abstractNumId w:val="0"/>
-  </w:num>
-  <w:num w:numId="6">
-    <w:abstractNumId w:val="15"/>
-  </w:num>
-  <w:num w:numId="7">
-    <w:abstractNumId w:val="3"/>
-  </w:num>
-  <w:num w:numId="8">
+  <w:num w:numId="15">
     <w:abstractNumId w:val="11"/>
   </w:num>
-  <w:num w:numId="9">
-    <w:abstractNumId w:val="12"/>
-  </w:num>
-  <w:num w:numId="10">
-    <w:abstractNumId w:val="2"/>
-  </w:num>
-  <w:num w:numId="11">
-    <w:abstractNumId w:val="5"/>
-  </w:num>
-  <w:num w:numId="12">
-    <w:abstractNumId w:val="1"/>
-  </w:num>
-  <w:num w:numId="13">
-    <w:abstractNumId w:val="9"/>
-  </w:num>
-  <w:num w:numId="14">
+  <w:num w:numId="16">
     <w:abstractNumId w:val="7"/>
   </w:num>
-  <w:num w:numId="15">
-    <w:abstractNumId w:val="10"/>
-  </w:num>
-  <w:num w:numId="16">
-    <w:abstractNumId w:val="6"/>
+  <w:num w:numId="17">
+    <w:abstractNumId w:val="0"/>
   </w:num>
 </w:numbering>
 </file>

</xml_diff>

<commit_message>
added In Development section
</commit_message>
<xml_diff>
--- a/Images/RyanPfeifer_WebsiteResume.docx
+++ b/Images/RyanPfeifer_WebsiteResume.docx
@@ -8,6 +8,7 @@
         <w:spacing w:line="240" w:lineRule="auto"/>
         <w:jc w:val="center"/>
         <w:rPr>
+          <w:rFonts w:ascii="Trebuchet MS" w:hAnsi="Trebuchet MS"/>
           <w:b/>
           <w:sz w:val="32"/>
           <w:szCs w:val="32"/>
@@ -15,6 +16,7 @@
       </w:pPr>
       <w:r>
         <w:rPr>
+          <w:rFonts w:ascii="Trebuchet MS" w:hAnsi="Trebuchet MS"/>
           <w:b/>
           <w:sz w:val="32"/>
           <w:szCs w:val="32"/>
@@ -25,52 +27,52 @@
     <w:p>
       <w:pPr>
         <w:spacing w:line="240" w:lineRule="auto"/>
+        <w:jc w:val="center"/>
+        <w:rPr>
+          <w:rFonts w:ascii="Trebuchet MS" w:hAnsi="Trebuchet MS"/>
+          <w:b/>
+          <w:color w:val="auto"/>
+        </w:rPr>
+      </w:pPr>
+      <w:r>
+        <w:rPr>
+          <w:rStyle w:val="Hyperlink"/>
+          <w:rFonts w:ascii="Trebuchet MS" w:hAnsi="Trebuchet MS"/>
+          <w:b/>
+          <w:color w:val="auto"/>
+          <w:u w:val="none"/>
+        </w:rPr>
+        <w:t>_____________________</w:t>
+      </w:r>
+      <w:r>
+        <w:rPr>
+          <w:rFonts w:ascii="Trebuchet MS" w:hAnsi="Trebuchet MS"/>
+          <w:b/>
+          <w:color w:val="auto"/>
+        </w:rPr>
+        <w:t>_____________________________________________________________________</w:t>
+      </w:r>
+    </w:p>
+    <w:p>
+      <w:pPr>
+        <w:pStyle w:val="ListParagraph"/>
+        <w:numPr>
+          <w:ilvl w:val="0"/>
+          <w:numId w:val="18"/>
+        </w:numPr>
+        <w:spacing w:line="240" w:lineRule="auto"/>
+        <w:rPr>
+          <w:rFonts w:ascii="Trebuchet MS" w:hAnsi="Trebuchet MS"/>
+          <w:b/>
+          <w:sz w:val="24"/>
+          <w:szCs w:val="24"/>
+        </w:rPr>
       </w:pPr>
       <w:bookmarkStart w:id="0" w:name="_GoBack"/>
       <w:bookmarkEnd w:id="0"/>
       <w:r>
-        <w:t>_____________________________________________________________________________________</w:t>
-      </w:r>
-    </w:p>
-    <w:p>
-      <w:pPr>
-        <w:spacing w:line="240" w:lineRule="auto"/>
-        <w:rPr>
-          <w:b/>
-          <w:sz w:val="24"/>
-          <w:szCs w:val="24"/>
-        </w:rPr>
-      </w:pPr>
-      <w:r>
-        <w:rPr>
-          <w:b/>
-          <w:sz w:val="24"/>
-          <w:szCs w:val="24"/>
-        </w:rPr>
-        <w:t>OBJECTIVE</w:t>
-      </w:r>
-    </w:p>
-    <w:p>
-      <w:pPr>
-        <w:spacing w:line="240" w:lineRule="auto"/>
-      </w:pPr>
-      <w:bookmarkStart w:id="1" w:name="_gjdgxs" w:colFirst="0" w:colLast="0"/>
-      <w:bookmarkEnd w:id="1"/>
-      <w:r>
-        <w:t>I am looking to gain work experience through an entry-level position in software development.</w:t>
-      </w:r>
-    </w:p>
-    <w:p>
-      <w:pPr>
-        <w:spacing w:line="240" w:lineRule="auto"/>
-        <w:rPr>
-          <w:b/>
-          <w:sz w:val="24"/>
-          <w:szCs w:val="24"/>
-        </w:rPr>
-      </w:pPr>
-      <w:r>
-        <w:rPr>
+        <w:rPr>
+          <w:rFonts w:ascii="Trebuchet MS" w:hAnsi="Trebuchet MS"/>
           <w:b/>
           <w:sz w:val="24"/>
           <w:szCs w:val="24"/>
@@ -87,29 +89,27 @@
         </w:numPr>
         <w:spacing w:line="240" w:lineRule="auto"/>
         <w:rPr>
-          <w:b/>
-        </w:rPr>
-      </w:pPr>
-      <w:r>
-        <w:rPr>
-          <w:b/>
-        </w:rPr>
-        <w:t>B.S. Computer Science Texas A&amp;M Un</w:t>
-      </w:r>
-      <w:r>
-        <w:rPr>
-          <w:b/>
-        </w:rPr>
-        <w:t>iversity</w:t>
-      </w:r>
-      <w:r>
-        <w:rPr>
+          <w:rFonts w:ascii="Trebuchet MS" w:hAnsi="Trebuchet MS"/>
+          <w:b/>
+        </w:rPr>
+      </w:pPr>
+      <w:r>
+        <w:rPr>
+          <w:rFonts w:ascii="Trebuchet MS" w:hAnsi="Trebuchet MS"/>
+          <w:b/>
+        </w:rPr>
+        <w:t>B.S. Computer Science Texas A&amp;M University</w:t>
+      </w:r>
+      <w:r>
+        <w:rPr>
+          <w:rFonts w:ascii="Trebuchet MS" w:hAnsi="Trebuchet MS"/>
           <w:b/>
         </w:rPr>
         <w:tab/>
       </w:r>
       <w:r>
         <w:rPr>
+          <w:rFonts w:ascii="Trebuchet MS" w:hAnsi="Trebuchet MS"/>
           <w:b/>
         </w:rPr>
         <w:tab/>
@@ -117,10 +117,32 @@
       </w:r>
       <w:r>
         <w:rPr>
+          <w:rFonts w:ascii="Trebuchet MS" w:hAnsi="Trebuchet MS"/>
           <w:b/>
         </w:rPr>
         <w:tab/>
-        <w:t>Graduating May 2020</w:t>
+      </w:r>
+      <w:r>
+        <w:rPr>
+          <w:rFonts w:ascii="Trebuchet MS" w:hAnsi="Trebuchet MS"/>
+          <w:b/>
+        </w:rPr>
+        <w:tab/>
+      </w:r>
+      <w:r>
+        <w:rPr>
+          <w:rFonts w:ascii="Trebuchet MS" w:hAnsi="Trebuchet MS"/>
+          <w:b/>
+        </w:rPr>
+        <w:tab/>
+      </w:r>
+      <w:r>
+        <w:rPr>
+          <w:rFonts w:ascii="Trebuchet MS" w:hAnsi="Trebuchet MS"/>
+          <w:b/>
+        </w:rPr>
+        <w:tab/>
+        <w:t xml:space="preserve"> Graduating May 2020</w:t>
       </w:r>
     </w:p>
     <w:p>
@@ -132,10 +154,18 @@
         </w:numPr>
         <w:spacing w:line="240" w:lineRule="auto"/>
         <w:rPr>
-          <w:b/>
-        </w:rPr>
-      </w:pPr>
-      <w:r>
+          <w:rFonts w:ascii="Trebuchet MS" w:hAnsi="Trebuchet MS"/>
+          <w:b/>
+          <w:sz w:val="20"/>
+          <w:szCs w:val="20"/>
+        </w:rPr>
+      </w:pPr>
+      <w:r>
+        <w:rPr>
+          <w:rFonts w:ascii="Trebuchet MS" w:hAnsi="Trebuchet MS"/>
+          <w:sz w:val="20"/>
+          <w:szCs w:val="20"/>
+        </w:rPr>
         <w:t xml:space="preserve">Current College GPA: 3.95      </w:t>
       </w:r>
     </w:p>
@@ -148,10 +178,18 @@
         </w:numPr>
         <w:spacing w:line="240" w:lineRule="auto"/>
         <w:rPr>
-          <w:b/>
-        </w:rPr>
-      </w:pPr>
-      <w:r>
+          <w:rFonts w:ascii="Trebuchet MS" w:hAnsi="Trebuchet MS"/>
+          <w:b/>
+          <w:sz w:val="20"/>
+          <w:szCs w:val="20"/>
+        </w:rPr>
+      </w:pPr>
+      <w:r>
+        <w:rPr>
+          <w:rFonts w:ascii="Trebuchet MS" w:hAnsi="Trebuchet MS"/>
+          <w:sz w:val="20"/>
+          <w:szCs w:val="20"/>
+        </w:rPr>
         <w:t>Minors: Game Design and Development, Cybersecurity</w:t>
       </w:r>
     </w:p>
@@ -164,34 +202,27 @@
         </w:numPr>
         <w:spacing w:line="240" w:lineRule="auto"/>
         <w:rPr>
-          <w:b/>
-        </w:rPr>
-      </w:pPr>
-      <w:r>
-        <w:rPr>
+          <w:rFonts w:ascii="Trebuchet MS" w:hAnsi="Trebuchet MS"/>
+          <w:b/>
+          <w:sz w:val="20"/>
+          <w:szCs w:val="20"/>
+        </w:rPr>
+      </w:pPr>
+      <w:r>
+        <w:rPr>
+          <w:rFonts w:ascii="Trebuchet MS" w:hAnsi="Trebuchet MS"/>
           <w:i/>
-        </w:rPr>
-        <w:t>Related Coursework</w:t>
-      </w:r>
-      <w:r>
-        <w:rPr>
-          <w:i/>
-        </w:rPr>
-        <w:t>:</w:t>
-      </w:r>
-      <w:r>
-        <w:rPr>
-          <w:i/>
-        </w:rPr>
-        <w:t xml:space="preserve">                                                                                     </w:t>
-      </w:r>
-      <w:r>
-        <w:rPr>
-          <w:i/>
-        </w:rPr>
-        <w:t xml:space="preserve">                             </w:t>
-      </w:r>
-      <w:r>
+          <w:sz w:val="20"/>
+          <w:szCs w:val="20"/>
+        </w:rPr>
+        <w:t xml:space="preserve">Related Coursework:                                                                                                                  </w:t>
+      </w:r>
+      <w:r>
+        <w:rPr>
+          <w:rFonts w:ascii="Trebuchet MS" w:hAnsi="Trebuchet MS"/>
+          <w:sz w:val="20"/>
+          <w:szCs w:val="20"/>
+        </w:rPr>
         <w:tab/>
       </w:r>
     </w:p>
@@ -200,43 +231,993 @@
         <w:pStyle w:val="ListParagraph"/>
         <w:spacing w:line="240" w:lineRule="auto"/>
         <w:ind w:left="1800"/>
-      </w:pPr>
-      <w:r>
+        <w:rPr>
+          <w:rFonts w:ascii="Trebuchet MS" w:hAnsi="Trebuchet MS"/>
+          <w:sz w:val="20"/>
+          <w:szCs w:val="20"/>
+        </w:rPr>
+      </w:pPr>
+      <w:r>
+        <w:rPr>
+          <w:rFonts w:ascii="Trebuchet MS" w:hAnsi="Trebuchet MS"/>
+          <w:sz w:val="20"/>
+          <w:szCs w:val="20"/>
+        </w:rPr>
         <w:t>Interactive Virtual Environments</w:t>
       </w:r>
       <w:r>
+        <w:rPr>
+          <w:rFonts w:ascii="Trebuchet MS" w:hAnsi="Trebuchet MS"/>
+          <w:sz w:val="20"/>
+          <w:szCs w:val="20"/>
+        </w:rPr>
         <w:tab/>
       </w:r>
       <w:r>
+        <w:rPr>
+          <w:rFonts w:ascii="Trebuchet MS" w:hAnsi="Trebuchet MS"/>
+          <w:sz w:val="20"/>
+          <w:szCs w:val="20"/>
+        </w:rPr>
         <w:tab/>
-        <w:t>Computer and Network Security Computer Graphics</w:t>
-      </w:r>
-      <w:r>
+        <w:t xml:space="preserve">Computer and Network Security </w:t>
+      </w:r>
+    </w:p>
+    <w:p>
+      <w:pPr>
+        <w:pStyle w:val="ListParagraph"/>
+        <w:spacing w:line="240" w:lineRule="auto"/>
+        <w:ind w:left="1800"/>
+        <w:rPr>
+          <w:rFonts w:ascii="Trebuchet MS" w:hAnsi="Trebuchet MS"/>
+          <w:sz w:val="20"/>
+          <w:szCs w:val="20"/>
+        </w:rPr>
+      </w:pPr>
+      <w:r>
+        <w:rPr>
+          <w:rFonts w:ascii="Trebuchet MS" w:hAnsi="Trebuchet MS"/>
+          <w:sz w:val="20"/>
+          <w:szCs w:val="20"/>
+        </w:rPr>
+        <w:t>Computer Graphics</w:t>
+      </w:r>
+      <w:r>
+        <w:rPr>
+          <w:rFonts w:ascii="Trebuchet MS" w:hAnsi="Trebuchet MS"/>
+          <w:sz w:val="20"/>
+          <w:szCs w:val="20"/>
+        </w:rPr>
         <w:tab/>
       </w:r>
       <w:r>
+        <w:rPr>
+          <w:rFonts w:ascii="Trebuchet MS" w:hAnsi="Trebuchet MS"/>
+          <w:sz w:val="20"/>
+          <w:szCs w:val="20"/>
+        </w:rPr>
         <w:tab/>
       </w:r>
       <w:r>
+        <w:rPr>
+          <w:rFonts w:ascii="Trebuchet MS" w:hAnsi="Trebuchet MS"/>
+          <w:sz w:val="20"/>
+          <w:szCs w:val="20"/>
+        </w:rPr>
         <w:tab/>
       </w:r>
       <w:r>
+        <w:rPr>
+          <w:rFonts w:ascii="Trebuchet MS" w:hAnsi="Trebuchet MS"/>
+          <w:sz w:val="20"/>
+          <w:szCs w:val="20"/>
+        </w:rPr>
         <w:tab/>
         <w:t>Operating Systems</w:t>
       </w:r>
     </w:p>
     <w:p>
       <w:pPr>
-        <w:spacing w:line="240" w:lineRule="auto"/>
-        <w:rPr>
-          <w:b/>
-        </w:rPr>
-      </w:pPr>
-      <w:r>
-        <w:rPr>
-          <w:b/>
-        </w:rPr>
-        <w:t>TEAMWORK AND PROJECTS</w:t>
+        <w:pStyle w:val="ListParagraph"/>
+        <w:spacing w:line="240" w:lineRule="auto"/>
+        <w:ind w:left="1800"/>
+        <w:rPr>
+          <w:rFonts w:ascii="Trebuchet MS" w:hAnsi="Trebuchet MS"/>
+          <w:sz w:val="20"/>
+          <w:szCs w:val="20"/>
+        </w:rPr>
+      </w:pPr>
+    </w:p>
+    <w:p>
+      <w:pPr>
+        <w:pStyle w:val="ListParagraph"/>
+        <w:numPr>
+          <w:ilvl w:val="0"/>
+          <w:numId w:val="18"/>
+        </w:numPr>
+        <w:spacing w:line="240" w:lineRule="auto"/>
+        <w:rPr>
+          <w:rFonts w:ascii="Trebuchet MS" w:hAnsi="Trebuchet MS"/>
+          <w:b/>
+          <w:sz w:val="24"/>
+          <w:szCs w:val="24"/>
+        </w:rPr>
+      </w:pPr>
+      <w:r>
+        <w:rPr>
+          <w:rFonts w:ascii="Trebuchet MS" w:hAnsi="Trebuchet MS"/>
+          <w:b/>
+          <w:sz w:val="24"/>
+          <w:szCs w:val="24"/>
+        </w:rPr>
+        <w:t>WORK EXPERIENCE</w:t>
+      </w:r>
+    </w:p>
+    <w:p>
+      <w:pPr>
+        <w:pStyle w:val="ListParagraph"/>
+        <w:numPr>
+          <w:ilvl w:val="0"/>
+          <w:numId w:val="17"/>
+        </w:numPr>
+        <w:spacing w:line="240" w:lineRule="auto"/>
+        <w:rPr>
+          <w:rFonts w:ascii="Trebuchet MS" w:hAnsi="Trebuchet MS"/>
+          <w:b/>
+        </w:rPr>
+      </w:pPr>
+      <w:r>
+        <w:rPr>
+          <w:rFonts w:ascii="Trebuchet MS" w:hAnsi="Trebuchet MS"/>
+          <w:b/>
+        </w:rPr>
+        <w:t>Software Engineering Intern at Synchrogrid</w:t>
+      </w:r>
+      <w:r>
+        <w:rPr>
+          <w:rFonts w:ascii="Trebuchet MS" w:hAnsi="Trebuchet MS"/>
+          <w:b/>
+        </w:rPr>
+        <w:tab/>
+      </w:r>
+      <w:r>
+        <w:rPr>
+          <w:rFonts w:ascii="Trebuchet MS" w:hAnsi="Trebuchet MS"/>
+          <w:b/>
+        </w:rPr>
+        <w:tab/>
+      </w:r>
+      <w:r>
+        <w:rPr>
+          <w:rFonts w:ascii="Trebuchet MS" w:hAnsi="Trebuchet MS"/>
+          <w:b/>
+        </w:rPr>
+        <w:tab/>
+        <w:t xml:space="preserve">            </w:t>
+      </w:r>
+      <w:r>
+        <w:rPr>
+          <w:rFonts w:ascii="Trebuchet MS" w:hAnsi="Trebuchet MS"/>
+          <w:b/>
+        </w:rPr>
+        <w:tab/>
+        <w:t xml:space="preserve">        May 2019 – August 2019</w:t>
+      </w:r>
+    </w:p>
+    <w:p>
+      <w:pPr>
+        <w:pStyle w:val="ListParagraph"/>
+        <w:numPr>
+          <w:ilvl w:val="1"/>
+          <w:numId w:val="17"/>
+        </w:numPr>
+        <w:spacing w:line="240" w:lineRule="auto"/>
+        <w:rPr>
+          <w:rFonts w:ascii="Trebuchet MS" w:hAnsi="Trebuchet MS"/>
+          <w:b/>
+          <w:sz w:val="20"/>
+          <w:szCs w:val="20"/>
+        </w:rPr>
+      </w:pPr>
+      <w:r>
+        <w:rPr>
+          <w:rFonts w:ascii="Trebuchet MS" w:hAnsi="Trebuchet MS"/>
+          <w:sz w:val="20"/>
+          <w:szCs w:val="20"/>
+        </w:rPr>
+        <w:t xml:space="preserve">Worked at a startup company on the backend of a smart grid Node.js application </w:t>
+      </w:r>
+      <w:r>
+        <w:rPr>
+          <w:rFonts w:ascii="Trebuchet MS" w:hAnsi="Trebuchet MS"/>
+          <w:sz w:val="20"/>
+          <w:szCs w:val="20"/>
+        </w:rPr>
+        <w:t>in</w:t>
+      </w:r>
+      <w:r>
+        <w:rPr>
+          <w:rFonts w:ascii="Trebuchet MS" w:hAnsi="Trebuchet MS"/>
+          <w:sz w:val="20"/>
+          <w:szCs w:val="20"/>
+        </w:rPr>
+        <w:t xml:space="preserve"> C++</w:t>
+      </w:r>
+    </w:p>
+    <w:p>
+      <w:pPr>
+        <w:pStyle w:val="ListParagraph"/>
+        <w:numPr>
+          <w:ilvl w:val="1"/>
+          <w:numId w:val="17"/>
+        </w:numPr>
+        <w:spacing w:line="240" w:lineRule="auto"/>
+        <w:rPr>
+          <w:rFonts w:ascii="Trebuchet MS" w:hAnsi="Trebuchet MS"/>
+          <w:b/>
+          <w:sz w:val="20"/>
+          <w:szCs w:val="20"/>
+        </w:rPr>
+      </w:pPr>
+      <w:r>
+        <w:rPr>
+          <w:rFonts w:ascii="Trebuchet MS" w:hAnsi="Trebuchet MS"/>
+          <w:sz w:val="20"/>
+          <w:szCs w:val="20"/>
+        </w:rPr>
+        <w:t>Used an industry-specific language (CUPL) to automate relay settings calculations on power lines</w:t>
+      </w:r>
+    </w:p>
+    <w:p>
+      <w:pPr>
+        <w:pStyle w:val="ListParagraph"/>
+        <w:numPr>
+          <w:ilvl w:val="1"/>
+          <w:numId w:val="17"/>
+        </w:numPr>
+        <w:spacing w:line="240" w:lineRule="auto"/>
+        <w:rPr>
+          <w:rFonts w:ascii="Trebuchet MS" w:hAnsi="Trebuchet MS"/>
+          <w:b/>
+          <w:sz w:val="20"/>
+          <w:szCs w:val="20"/>
+        </w:rPr>
+      </w:pPr>
+      <w:r>
+        <w:rPr>
+          <w:rFonts w:ascii="Trebuchet MS" w:hAnsi="Trebuchet MS"/>
+          <w:sz w:val="20"/>
+          <w:szCs w:val="20"/>
+        </w:rPr>
+        <w:t xml:space="preserve">Built an automated testing framework for the backend of the application using Jest and the SheetJS </w:t>
+      </w:r>
+      <w:r>
+        <w:rPr>
+          <w:rFonts w:ascii="Trebuchet MS" w:hAnsi="Trebuchet MS"/>
+          <w:sz w:val="20"/>
+          <w:szCs w:val="20"/>
+        </w:rPr>
+        <w:t>API</w:t>
+      </w:r>
+    </w:p>
+    <w:p>
+      <w:pPr>
+        <w:pStyle w:val="ListParagraph"/>
+        <w:spacing w:line="240" w:lineRule="auto"/>
+        <w:ind w:left="1800"/>
+        <w:rPr>
+          <w:rFonts w:ascii="Trebuchet MS" w:hAnsi="Trebuchet MS"/>
+          <w:b/>
+          <w:sz w:val="20"/>
+          <w:szCs w:val="20"/>
+        </w:rPr>
+      </w:pPr>
+    </w:p>
+    <w:p>
+      <w:pPr>
+        <w:pStyle w:val="ListParagraph"/>
+        <w:numPr>
+          <w:ilvl w:val="0"/>
+          <w:numId w:val="18"/>
+        </w:numPr>
+        <w:spacing w:line="240" w:lineRule="auto"/>
+        <w:rPr>
+          <w:rFonts w:ascii="Trebuchet MS" w:hAnsi="Trebuchet MS"/>
+          <w:b/>
+          <w:sz w:val="24"/>
+          <w:szCs w:val="24"/>
+        </w:rPr>
+      </w:pPr>
+      <w:r>
+        <w:rPr>
+          <w:rFonts w:ascii="Trebuchet MS" w:hAnsi="Trebuchet MS"/>
+          <w:b/>
+          <w:sz w:val="24"/>
+          <w:szCs w:val="24"/>
+        </w:rPr>
+        <w:t>SKILLS</w:t>
+      </w:r>
+    </w:p>
+    <w:p>
+      <w:pPr>
+        <w:pStyle w:val="ListParagraph"/>
+        <w:numPr>
+          <w:ilvl w:val="0"/>
+          <w:numId w:val="17"/>
+        </w:numPr>
+        <w:spacing w:line="240" w:lineRule="auto"/>
+        <w:rPr>
+          <w:rFonts w:ascii="Trebuchet MS" w:hAnsi="Trebuchet MS"/>
+          <w:b/>
+        </w:rPr>
+      </w:pPr>
+      <w:r>
+        <w:rPr>
+          <w:rFonts w:ascii="Trebuchet MS" w:hAnsi="Trebuchet MS"/>
+          <w:b/>
+        </w:rPr>
+        <w:t xml:space="preserve">Programming Languages                                                                                                                                             </w:t>
+      </w:r>
+    </w:p>
+    <w:p>
+      <w:pPr>
+        <w:pStyle w:val="ListParagraph"/>
+        <w:numPr>
+          <w:ilvl w:val="1"/>
+          <w:numId w:val="17"/>
+        </w:numPr>
+        <w:spacing w:line="240" w:lineRule="auto"/>
+        <w:rPr>
+          <w:rFonts w:ascii="Trebuchet MS" w:hAnsi="Trebuchet MS"/>
+          <w:i/>
+          <w:sz w:val="20"/>
+          <w:szCs w:val="20"/>
+        </w:rPr>
+      </w:pPr>
+      <w:r>
+        <w:rPr>
+          <w:rFonts w:ascii="Trebuchet MS" w:hAnsi="Trebuchet MS"/>
+          <w:sz w:val="20"/>
+          <w:szCs w:val="20"/>
+        </w:rPr>
+        <w:t>Proficient in C++, Java</w:t>
+      </w:r>
+    </w:p>
+    <w:p>
+      <w:pPr>
+        <w:pStyle w:val="ListParagraph"/>
+        <w:numPr>
+          <w:ilvl w:val="1"/>
+          <w:numId w:val="17"/>
+        </w:numPr>
+        <w:spacing w:line="240" w:lineRule="auto"/>
+        <w:rPr>
+          <w:rFonts w:ascii="Trebuchet MS" w:hAnsi="Trebuchet MS"/>
+          <w:i/>
+          <w:sz w:val="20"/>
+          <w:szCs w:val="20"/>
+        </w:rPr>
+      </w:pPr>
+      <w:r>
+        <w:rPr>
+          <w:rFonts w:ascii="Trebuchet MS" w:hAnsi="Trebuchet MS"/>
+          <w:sz w:val="20"/>
+          <w:szCs w:val="20"/>
+        </w:rPr>
+        <w:t>Experience in C#, HTML, CSS, JavaScript, Python</w:t>
+      </w:r>
+    </w:p>
+    <w:p>
+      <w:pPr>
+        <w:pStyle w:val="ListParagraph"/>
+        <w:numPr>
+          <w:ilvl w:val="0"/>
+          <w:numId w:val="17"/>
+        </w:numPr>
+        <w:spacing w:line="240" w:lineRule="auto"/>
+        <w:rPr>
+          <w:rFonts w:ascii="Trebuchet MS" w:hAnsi="Trebuchet MS"/>
+          <w:b/>
+        </w:rPr>
+      </w:pPr>
+      <w:r>
+        <w:rPr>
+          <w:rFonts w:ascii="Trebuchet MS" w:hAnsi="Trebuchet MS"/>
+          <w:b/>
+        </w:rPr>
+        <w:t>Software Usage</w:t>
+      </w:r>
+    </w:p>
+    <w:p>
+      <w:pPr>
+        <w:pStyle w:val="ListParagraph"/>
+        <w:numPr>
+          <w:ilvl w:val="1"/>
+          <w:numId w:val="17"/>
+        </w:numPr>
+        <w:spacing w:line="240" w:lineRule="auto"/>
+        <w:rPr>
+          <w:rFonts w:ascii="Trebuchet MS" w:hAnsi="Trebuchet MS"/>
+          <w:i/>
+          <w:sz w:val="20"/>
+          <w:szCs w:val="20"/>
+        </w:rPr>
+      </w:pPr>
+      <w:r>
+        <w:rPr>
+          <w:rFonts w:ascii="Trebuchet MS" w:hAnsi="Trebuchet MS"/>
+          <w:sz w:val="20"/>
+          <w:szCs w:val="20"/>
+        </w:rPr>
+        <w:t>Proficient in Git, Unity, Microsoft Office, Adobe Photoshop, Adobe Premiere Elements</w:t>
+      </w:r>
+    </w:p>
+    <w:p>
+      <w:pPr>
+        <w:pStyle w:val="ListParagraph"/>
+        <w:numPr>
+          <w:ilvl w:val="1"/>
+          <w:numId w:val="17"/>
+        </w:numPr>
+        <w:spacing w:line="240" w:lineRule="auto"/>
+        <w:rPr>
+          <w:rFonts w:ascii="Trebuchet MS" w:hAnsi="Trebuchet MS"/>
+          <w:i/>
+          <w:sz w:val="20"/>
+          <w:szCs w:val="20"/>
+        </w:rPr>
+      </w:pPr>
+      <w:r>
+        <w:rPr>
+          <w:rFonts w:ascii="Trebuchet MS" w:hAnsi="Trebuchet MS"/>
+          <w:sz w:val="20"/>
+          <w:szCs w:val="20"/>
+        </w:rPr>
+        <w:t>Experience in OpenGL, GLSL, Android Studio, Node.js</w:t>
+      </w:r>
+    </w:p>
+    <w:p>
+      <w:pPr>
+        <w:pStyle w:val="ListParagraph"/>
+        <w:spacing w:line="240" w:lineRule="auto"/>
+        <w:ind w:left="1800"/>
+        <w:rPr>
+          <w:rFonts w:ascii="Trebuchet MS" w:hAnsi="Trebuchet MS"/>
+          <w:sz w:val="24"/>
+          <w:szCs w:val="24"/>
+        </w:rPr>
+      </w:pPr>
+    </w:p>
+    <w:p>
+      <w:pPr>
+        <w:pStyle w:val="ListParagraph"/>
+        <w:numPr>
+          <w:ilvl w:val="0"/>
+          <w:numId w:val="18"/>
+        </w:numPr>
+        <w:spacing w:line="240" w:lineRule="auto"/>
+        <w:rPr>
+          <w:rFonts w:ascii="Trebuchet MS" w:hAnsi="Trebuchet MS"/>
+          <w:b/>
+          <w:sz w:val="24"/>
+          <w:szCs w:val="24"/>
+        </w:rPr>
+      </w:pPr>
+      <w:r>
+        <w:rPr>
+          <w:rFonts w:ascii="Trebuchet MS" w:hAnsi="Trebuchet MS"/>
+          <w:b/>
+          <w:sz w:val="24"/>
+          <w:szCs w:val="24"/>
+        </w:rPr>
+        <w:t>PROJECTS</w:t>
+      </w:r>
+    </w:p>
+    <w:p>
+      <w:pPr>
+        <w:pStyle w:val="ListParagraph"/>
+        <w:numPr>
+          <w:ilvl w:val="0"/>
+          <w:numId w:val="17"/>
+        </w:numPr>
+        <w:spacing w:line="240" w:lineRule="auto"/>
+        <w:rPr>
+          <w:rFonts w:ascii="Trebuchet MS" w:hAnsi="Trebuchet MS"/>
+          <w:b/>
+        </w:rPr>
+      </w:pPr>
+      <w:r>
+        <w:rPr>
+          <w:rFonts w:ascii="Trebuchet MS" w:hAnsi="Trebuchet MS"/>
+          <w:b/>
+        </w:rPr>
+        <w:t xml:space="preserve">Coding </w:t>
+      </w:r>
+      <w:r>
+        <w:rPr>
+          <w:rFonts w:ascii="Trebuchet MS" w:hAnsi="Trebuchet MS"/>
+          <w:b/>
+        </w:rPr>
+        <w:t>L</w:t>
+      </w:r>
+      <w:r>
+        <w:rPr>
+          <w:rFonts w:ascii="Trebuchet MS" w:hAnsi="Trebuchet MS"/>
+          <w:b/>
+        </w:rPr>
+        <w:t>essons for 5</w:t>
+      </w:r>
+      <w:r>
+        <w:rPr>
+          <w:rFonts w:ascii="Trebuchet MS" w:hAnsi="Trebuchet MS"/>
+          <w:b/>
+          <w:vertAlign w:val="superscript"/>
+        </w:rPr>
+        <w:t>th</w:t>
+      </w:r>
+      <w:r>
+        <w:rPr>
+          <w:rFonts w:ascii="Trebuchet MS" w:hAnsi="Trebuchet MS"/>
+          <w:b/>
+        </w:rPr>
+        <w:t xml:space="preserve"> </w:t>
+      </w:r>
+      <w:r>
+        <w:rPr>
+          <w:rFonts w:ascii="Trebuchet MS" w:hAnsi="Trebuchet MS"/>
+          <w:b/>
+        </w:rPr>
+        <w:t>G</w:t>
+      </w:r>
+      <w:r>
+        <w:rPr>
+          <w:rFonts w:ascii="Trebuchet MS" w:hAnsi="Trebuchet MS"/>
+          <w:b/>
+        </w:rPr>
+        <w:t xml:space="preserve">rade </w:t>
+      </w:r>
+      <w:r>
+        <w:rPr>
+          <w:rFonts w:ascii="Trebuchet MS" w:hAnsi="Trebuchet MS"/>
+          <w:b/>
+        </w:rPr>
+        <w:t>S</w:t>
+      </w:r>
+      <w:r>
+        <w:rPr>
+          <w:rFonts w:ascii="Trebuchet MS" w:hAnsi="Trebuchet MS"/>
+          <w:b/>
+        </w:rPr>
+        <w:t>tudents</w:t>
+      </w:r>
+      <w:r>
+        <w:rPr>
+          <w:rFonts w:ascii="Trebuchet MS" w:hAnsi="Trebuchet MS"/>
+        </w:rPr>
+        <w:t xml:space="preserve"> </w:t>
+      </w:r>
+      <w:r>
+        <w:rPr>
+          <w:rFonts w:ascii="Trebuchet MS" w:hAnsi="Trebuchet MS"/>
+        </w:rPr>
+        <w:tab/>
+      </w:r>
+      <w:r>
+        <w:rPr>
+          <w:rFonts w:ascii="Trebuchet MS" w:hAnsi="Trebuchet MS"/>
+        </w:rPr>
+        <w:tab/>
+      </w:r>
+      <w:r>
+        <w:rPr>
+          <w:rFonts w:ascii="Trebuchet MS" w:hAnsi="Trebuchet MS"/>
+        </w:rPr>
+        <w:tab/>
+      </w:r>
+      <w:r>
+        <w:rPr>
+          <w:rFonts w:ascii="Trebuchet MS" w:hAnsi="Trebuchet MS"/>
+        </w:rPr>
+        <w:tab/>
+      </w:r>
+      <w:r>
+        <w:rPr>
+          <w:rFonts w:ascii="Trebuchet MS" w:hAnsi="Trebuchet MS"/>
+        </w:rPr>
+        <w:tab/>
+        <w:t xml:space="preserve">                    </w:t>
+      </w:r>
+      <w:r>
+        <w:rPr>
+          <w:rFonts w:ascii="Trebuchet MS" w:hAnsi="Trebuchet MS"/>
+          <w:b/>
+        </w:rPr>
+        <w:t>Fall 2016 – Spring 2019</w:t>
+      </w:r>
+    </w:p>
+    <w:p>
+      <w:pPr>
+        <w:pStyle w:val="ListParagraph"/>
+        <w:numPr>
+          <w:ilvl w:val="1"/>
+          <w:numId w:val="17"/>
+        </w:numPr>
+        <w:spacing w:line="240" w:lineRule="auto"/>
+        <w:rPr>
+          <w:rFonts w:ascii="Trebuchet MS" w:hAnsi="Trebuchet MS"/>
+          <w:sz w:val="20"/>
+          <w:szCs w:val="20"/>
+        </w:rPr>
+      </w:pPr>
+      <w:r>
+        <w:rPr>
+          <w:rFonts w:ascii="Trebuchet MS" w:hAnsi="Trebuchet MS"/>
+          <w:sz w:val="20"/>
+          <w:szCs w:val="20"/>
+        </w:rPr>
+        <w:t>Organized and prepared slideshows and code samples for the Hour of Code using Google Slides and repl.it</w:t>
+      </w:r>
+    </w:p>
+    <w:p>
+      <w:pPr>
+        <w:pStyle w:val="ListParagraph"/>
+        <w:numPr>
+          <w:ilvl w:val="1"/>
+          <w:numId w:val="17"/>
+        </w:numPr>
+        <w:spacing w:line="240" w:lineRule="auto"/>
+        <w:rPr>
+          <w:rFonts w:ascii="Trebuchet MS" w:hAnsi="Trebuchet MS"/>
+          <w:sz w:val="20"/>
+          <w:szCs w:val="20"/>
+        </w:rPr>
+      </w:pPr>
+      <w:r>
+        <w:rPr>
+          <w:rFonts w:ascii="Trebuchet MS" w:hAnsi="Trebuchet MS"/>
+          <w:sz w:val="20"/>
+          <w:szCs w:val="20"/>
+        </w:rPr>
+        <w:t xml:space="preserve">Taught lessons covering artificial intelligence in C++, user input and output in Java, graphic design in HTML, CSS, and JavaScript, and the compilation process from a C program to machine code </w:t>
+      </w:r>
+    </w:p>
+    <w:p>
+      <w:pPr>
+        <w:pStyle w:val="ListParagraph"/>
+        <w:numPr>
+          <w:ilvl w:val="0"/>
+          <w:numId w:val="17"/>
+        </w:numPr>
+        <w:spacing w:line="240" w:lineRule="auto"/>
+        <w:rPr>
+          <w:rFonts w:ascii="Trebuchet MS" w:hAnsi="Trebuchet MS"/>
+        </w:rPr>
+      </w:pPr>
+      <w:r>
+        <w:rPr>
+          <w:rFonts w:ascii="Trebuchet MS" w:hAnsi="Trebuchet MS"/>
+          <w:b/>
+        </w:rPr>
+        <w:t xml:space="preserve">Random Choice Generator Mobile App                                                               </w:t>
+      </w:r>
+      <w:r>
+        <w:rPr>
+          <w:rFonts w:ascii="Trebuchet MS" w:hAnsi="Trebuchet MS"/>
+          <w:b/>
+        </w:rPr>
+        <w:t xml:space="preserve">                </w:t>
+      </w:r>
+      <w:r>
+        <w:rPr>
+          <w:rFonts w:ascii="Trebuchet MS" w:hAnsi="Trebuchet MS"/>
+          <w:b/>
+        </w:rPr>
+        <w:t>Summer 2018</w:t>
+      </w:r>
+    </w:p>
+    <w:p>
+      <w:pPr>
+        <w:pStyle w:val="ListParagraph"/>
+        <w:numPr>
+          <w:ilvl w:val="1"/>
+          <w:numId w:val="17"/>
+        </w:numPr>
+        <w:spacing w:line="240" w:lineRule="auto"/>
+        <w:rPr>
+          <w:rFonts w:ascii="Trebuchet MS" w:hAnsi="Trebuchet MS"/>
+          <w:sz w:val="20"/>
+          <w:szCs w:val="20"/>
+        </w:rPr>
+      </w:pPr>
+      <w:r>
+        <w:rPr>
+          <w:rFonts w:ascii="Trebuchet MS" w:hAnsi="Trebuchet MS"/>
+          <w:sz w:val="20"/>
+          <w:szCs w:val="20"/>
+        </w:rPr>
+        <w:t>Used Android Studio to create an Android application with a Java backend and an XML frontend</w:t>
+      </w:r>
+    </w:p>
+    <w:p>
+      <w:pPr>
+        <w:pStyle w:val="ListParagraph"/>
+        <w:numPr>
+          <w:ilvl w:val="0"/>
+          <w:numId w:val="17"/>
+        </w:numPr>
+        <w:spacing w:line="240" w:lineRule="auto"/>
+        <w:rPr>
+          <w:rFonts w:ascii="Trebuchet MS" w:hAnsi="Trebuchet MS"/>
+          <w:b/>
+        </w:rPr>
+      </w:pPr>
+      <w:r>
+        <w:rPr>
+          <w:rFonts w:ascii="Trebuchet MS" w:hAnsi="Trebuchet MS"/>
+          <w:b/>
+        </w:rPr>
+        <w:t xml:space="preserve">Music Visualizer                                                                                                    </w:t>
+      </w:r>
+      <w:r>
+        <w:rPr>
+          <w:rFonts w:ascii="Trebuchet MS" w:hAnsi="Trebuchet MS"/>
+          <w:b/>
+        </w:rPr>
+        <w:t xml:space="preserve">             </w:t>
+      </w:r>
+      <w:r>
+        <w:rPr>
+          <w:rFonts w:ascii="Trebuchet MS" w:hAnsi="Trebuchet MS"/>
+          <w:b/>
+        </w:rPr>
+        <w:t>Summer 2018</w:t>
+      </w:r>
+    </w:p>
+    <w:p>
+      <w:pPr>
+        <w:pStyle w:val="ListParagraph"/>
+        <w:numPr>
+          <w:ilvl w:val="1"/>
+          <w:numId w:val="17"/>
+        </w:numPr>
+        <w:spacing w:line="240" w:lineRule="auto"/>
+        <w:rPr>
+          <w:rFonts w:ascii="Trebuchet MS" w:hAnsi="Trebuchet MS"/>
+          <w:sz w:val="20"/>
+          <w:szCs w:val="20"/>
+        </w:rPr>
+      </w:pPr>
+      <w:r>
+        <w:rPr>
+          <w:rFonts w:ascii="Trebuchet MS" w:hAnsi="Trebuchet MS"/>
+          <w:sz w:val="20"/>
+          <w:szCs w:val="20"/>
+        </w:rPr>
+        <w:t>Created a webpage to visualize the waveform of any given .mp3 file</w:t>
+      </w:r>
+    </w:p>
+    <w:p>
+      <w:pPr>
+        <w:pStyle w:val="ListParagraph"/>
+        <w:numPr>
+          <w:ilvl w:val="1"/>
+          <w:numId w:val="17"/>
+        </w:numPr>
+        <w:spacing w:line="240" w:lineRule="auto"/>
+        <w:rPr>
+          <w:rFonts w:ascii="Trebuchet MS" w:hAnsi="Trebuchet MS"/>
+          <w:sz w:val="20"/>
+          <w:szCs w:val="20"/>
+        </w:rPr>
+      </w:pPr>
+      <w:r>
+        <w:rPr>
+          <w:rFonts w:ascii="Trebuchet MS" w:hAnsi="Trebuchet MS"/>
+          <w:sz w:val="20"/>
+          <w:szCs w:val="20"/>
+        </w:rPr>
+        <w:t xml:space="preserve">Used HTML Canvas, CSS, and </w:t>
+      </w:r>
+      <w:r>
+        <w:rPr>
+          <w:rFonts w:ascii="Trebuchet MS" w:hAnsi="Trebuchet MS"/>
+          <w:sz w:val="20"/>
+          <w:szCs w:val="20"/>
+        </w:rPr>
+        <w:t xml:space="preserve">JavaScript </w:t>
+      </w:r>
+      <w:r>
+        <w:rPr>
+          <w:rFonts w:ascii="Trebuchet MS" w:hAnsi="Trebuchet MS"/>
+          <w:sz w:val="20"/>
+          <w:szCs w:val="20"/>
+        </w:rPr>
+        <w:t>with</w:t>
+      </w:r>
+      <w:r>
+        <w:rPr>
+          <w:rFonts w:ascii="Trebuchet MS" w:hAnsi="Trebuchet MS"/>
+          <w:sz w:val="20"/>
+          <w:szCs w:val="20"/>
+        </w:rPr>
+        <w:t xml:space="preserve"> the Web Audio API</w:t>
+      </w:r>
+      <w:r>
+        <w:rPr>
+          <w:rFonts w:ascii="Trebuchet MS" w:hAnsi="Trebuchet MS"/>
+          <w:sz w:val="20"/>
+          <w:szCs w:val="20"/>
+        </w:rPr>
+        <w:t xml:space="preserve"> to display dynamic graphics </w:t>
+      </w:r>
+    </w:p>
+    <w:p>
+      <w:pPr>
+        <w:pStyle w:val="ListParagraph"/>
+        <w:numPr>
+          <w:ilvl w:val="0"/>
+          <w:numId w:val="17"/>
+        </w:numPr>
+        <w:spacing w:line="240" w:lineRule="auto"/>
+        <w:rPr>
+          <w:rFonts w:ascii="Trebuchet MS" w:hAnsi="Trebuchet MS"/>
+          <w:b/>
+        </w:rPr>
+      </w:pPr>
+      <w:r>
+        <w:rPr>
+          <w:rFonts w:ascii="Trebuchet MS" w:hAnsi="Trebuchet MS"/>
+          <w:b/>
+        </w:rPr>
+        <w:t xml:space="preserve">Reflector VR                                                                                                         </w:t>
+      </w:r>
+      <w:r>
+        <w:rPr>
+          <w:rFonts w:ascii="Trebuchet MS" w:hAnsi="Trebuchet MS"/>
+          <w:b/>
+        </w:rPr>
+        <w:t xml:space="preserve">                </w:t>
+      </w:r>
+      <w:r>
+        <w:rPr>
+          <w:rFonts w:ascii="Trebuchet MS" w:hAnsi="Trebuchet MS"/>
+          <w:b/>
+        </w:rPr>
+        <w:t>Spring 2019</w:t>
+      </w:r>
+    </w:p>
+    <w:p>
+      <w:pPr>
+        <w:pStyle w:val="ListParagraph"/>
+        <w:numPr>
+          <w:ilvl w:val="1"/>
+          <w:numId w:val="17"/>
+        </w:numPr>
+        <w:spacing w:line="240" w:lineRule="auto"/>
+        <w:rPr>
+          <w:rFonts w:ascii="Trebuchet MS" w:hAnsi="Trebuchet MS"/>
+          <w:b/>
+          <w:sz w:val="20"/>
+          <w:szCs w:val="20"/>
+        </w:rPr>
+      </w:pPr>
+      <w:r>
+        <w:rPr>
+          <w:rFonts w:ascii="Trebuchet MS" w:hAnsi="Trebuchet MS"/>
+          <w:sz w:val="20"/>
+          <w:szCs w:val="20"/>
+        </w:rPr>
+        <w:t>Worked in a team of 6 (artists and programmers) to build a VR game with HTC Vive hardware</w:t>
+      </w:r>
+    </w:p>
+    <w:p>
+      <w:pPr>
+        <w:pStyle w:val="ListParagraph"/>
+        <w:numPr>
+          <w:ilvl w:val="1"/>
+          <w:numId w:val="17"/>
+        </w:numPr>
+        <w:spacing w:line="240" w:lineRule="auto"/>
+        <w:rPr>
+          <w:rFonts w:ascii="Trebuchet MS" w:hAnsi="Trebuchet MS"/>
+          <w:b/>
+          <w:sz w:val="20"/>
+          <w:szCs w:val="20"/>
+        </w:rPr>
+      </w:pPr>
+      <w:r>
+        <w:rPr>
+          <w:rFonts w:ascii="Trebuchet MS" w:hAnsi="Trebuchet MS"/>
+          <w:sz w:val="20"/>
+          <w:szCs w:val="20"/>
+        </w:rPr>
+        <w:t xml:space="preserve">Used Unity and C# </w:t>
+      </w:r>
+      <w:r>
+        <w:rPr>
+          <w:rFonts w:ascii="Trebuchet MS" w:hAnsi="Trebuchet MS"/>
+          <w:sz w:val="20"/>
+          <w:szCs w:val="20"/>
+        </w:rPr>
+        <w:t xml:space="preserve">with the SteamVR API </w:t>
+      </w:r>
+      <w:r>
+        <w:rPr>
+          <w:rFonts w:ascii="Trebuchet MS" w:hAnsi="Trebuchet MS"/>
+          <w:sz w:val="20"/>
+          <w:szCs w:val="20"/>
+        </w:rPr>
+        <w:t xml:space="preserve">to program </w:t>
+      </w:r>
+      <w:r>
+        <w:rPr>
+          <w:rFonts w:ascii="Trebuchet MS" w:hAnsi="Trebuchet MS"/>
+          <w:sz w:val="20"/>
+          <w:szCs w:val="20"/>
+        </w:rPr>
+        <w:t>enemy AI, create game mechanics, and design levels</w:t>
+      </w:r>
+    </w:p>
+    <w:p>
+      <w:pPr>
+        <w:pStyle w:val="ListParagraph"/>
+        <w:numPr>
+          <w:ilvl w:val="1"/>
+          <w:numId w:val="17"/>
+        </w:numPr>
+        <w:spacing w:line="240" w:lineRule="auto"/>
+        <w:rPr>
+          <w:rFonts w:ascii="Trebuchet MS" w:hAnsi="Trebuchet MS"/>
+          <w:b/>
+          <w:sz w:val="20"/>
+          <w:szCs w:val="20"/>
+        </w:rPr>
+      </w:pPr>
+      <w:r>
+        <w:rPr>
+          <w:rFonts w:ascii="Trebuchet MS" w:hAnsi="Trebuchet MS"/>
+          <w:sz w:val="20"/>
+          <w:szCs w:val="20"/>
+        </w:rPr>
+        <w:t>Presented the game at the Vizagogo Visualization Showcase and allowed visitors to play the game</w:t>
+      </w:r>
+    </w:p>
+    <w:p>
+      <w:pPr>
+        <w:pStyle w:val="ListParagraph"/>
+        <w:spacing w:line="240" w:lineRule="auto"/>
+        <w:ind w:left="1800"/>
+        <w:rPr>
+          <w:rFonts w:ascii="Trebuchet MS" w:hAnsi="Trebuchet MS"/>
+          <w:b/>
+          <w:sz w:val="20"/>
+          <w:szCs w:val="20"/>
+        </w:rPr>
+      </w:pPr>
+    </w:p>
+    <w:p>
+      <w:pPr>
+        <w:pStyle w:val="ListParagraph"/>
+        <w:numPr>
+          <w:ilvl w:val="0"/>
+          <w:numId w:val="18"/>
+        </w:numPr>
+        <w:spacing w:line="240" w:lineRule="auto"/>
+        <w:rPr>
+          <w:rFonts w:ascii="Trebuchet MS" w:hAnsi="Trebuchet MS"/>
+          <w:b/>
+          <w:sz w:val="24"/>
+          <w:szCs w:val="24"/>
+        </w:rPr>
+      </w:pPr>
+      <w:r>
+        <w:rPr>
+          <w:rFonts w:ascii="Trebuchet MS" w:hAnsi="Trebuchet MS"/>
+          <w:b/>
+          <w:sz w:val="24"/>
+          <w:szCs w:val="24"/>
+        </w:rPr>
+        <w:t>TEAMWORK</w:t>
       </w:r>
     </w:p>
     <w:p>
@@ -247,17 +1228,52 @@
           <w:numId w:val="9"/>
         </w:numPr>
         <w:spacing w:line="240" w:lineRule="auto"/>
-      </w:pPr>
-      <w:r>
-        <w:t xml:space="preserve">Competed in </w:t>
-      </w:r>
-      <w:proofErr w:type="spellStart"/>
-      <w:r>
-        <w:t>Chillennium</w:t>
-      </w:r>
-      <w:proofErr w:type="spellEnd"/>
-      <w:r>
-        <w:t xml:space="preserve"> 48 Hour Game Design Competition (2016, 2017, 2018)</w:t>
+        <w:rPr>
+          <w:rFonts w:ascii="Trebuchet MS" w:hAnsi="Trebuchet MS"/>
+        </w:rPr>
+      </w:pPr>
+      <w:r>
+        <w:rPr>
+          <w:rFonts w:ascii="Trebuchet MS" w:hAnsi="Trebuchet MS"/>
+          <w:b/>
+        </w:rPr>
+        <w:t>Chillennium 48 Hour Game Design Competition</w:t>
+      </w:r>
+      <w:r>
+        <w:rPr>
+          <w:rFonts w:ascii="Trebuchet MS" w:hAnsi="Trebuchet MS"/>
+          <w:b/>
+        </w:rPr>
+        <w:t xml:space="preserve"> – Won 1</w:t>
+      </w:r>
+      <w:r>
+        <w:rPr>
+          <w:rFonts w:ascii="Trebuchet MS" w:hAnsi="Trebuchet MS"/>
+          <w:b/>
+          <w:vertAlign w:val="superscript"/>
+        </w:rPr>
+        <w:t>st</w:t>
+      </w:r>
+      <w:r>
+        <w:rPr>
+          <w:rFonts w:ascii="Trebuchet MS" w:hAnsi="Trebuchet MS"/>
+          <w:b/>
+        </w:rPr>
+        <w:t xml:space="preserve"> Place Overall                  </w:t>
+      </w:r>
+      <w:r>
+        <w:rPr>
+          <w:rFonts w:ascii="Trebuchet MS" w:hAnsi="Trebuchet MS"/>
+          <w:b/>
+        </w:rPr>
+        <w:t xml:space="preserve">Fall 2016 – Fall </w:t>
+      </w:r>
+      <w:r>
+        <w:rPr>
+          <w:rFonts w:ascii="Trebuchet MS" w:hAnsi="Trebuchet MS"/>
+          <w:b/>
+        </w:rPr>
+        <w:t>2019</w:t>
       </w:r>
     </w:p>
     <w:p>
@@ -268,9 +1284,90 @@
           <w:numId w:val="9"/>
         </w:numPr>
         <w:spacing w:line="240" w:lineRule="auto"/>
-      </w:pPr>
-      <w:r>
-        <w:t xml:space="preserve">Used Unity and C# to program game physics, movement, rules, and animations </w:t>
+        <w:rPr>
+          <w:rFonts w:ascii="Trebuchet MS" w:hAnsi="Trebuchet MS"/>
+          <w:sz w:val="20"/>
+          <w:szCs w:val="20"/>
+        </w:rPr>
+      </w:pPr>
+      <w:r>
+        <w:rPr>
+          <w:rFonts w:ascii="Trebuchet MS" w:hAnsi="Trebuchet MS"/>
+          <w:sz w:val="20"/>
+          <w:szCs w:val="20"/>
+        </w:rPr>
+        <w:t>Worked in teams of 4 (artists and programmers) to build fully playable video games in 48 hours</w:t>
+      </w:r>
+    </w:p>
+    <w:p>
+      <w:pPr>
+        <w:pStyle w:val="ListParagraph"/>
+        <w:numPr>
+          <w:ilvl w:val="1"/>
+          <w:numId w:val="9"/>
+        </w:numPr>
+        <w:spacing w:line="240" w:lineRule="auto"/>
+        <w:rPr>
+          <w:rFonts w:ascii="Trebuchet MS" w:hAnsi="Trebuchet MS"/>
+          <w:sz w:val="20"/>
+          <w:szCs w:val="20"/>
+        </w:rPr>
+      </w:pPr>
+      <w:r>
+        <w:rPr>
+          <w:rFonts w:ascii="Trebuchet MS" w:hAnsi="Trebuchet MS"/>
+          <w:sz w:val="20"/>
+          <w:szCs w:val="20"/>
+        </w:rPr>
+        <w:t xml:space="preserve">Used Unity and C# to program </w:t>
+      </w:r>
+      <w:r>
+        <w:rPr>
+          <w:rFonts w:ascii="Trebuchet MS" w:hAnsi="Trebuchet MS"/>
+          <w:sz w:val="20"/>
+          <w:szCs w:val="20"/>
+        </w:rPr>
+        <w:t>gameplay controls, game mechanics, level design, and animation transitions</w:t>
+      </w:r>
+    </w:p>
+    <w:p>
+      <w:pPr>
+        <w:pStyle w:val="ListParagraph"/>
+        <w:numPr>
+          <w:ilvl w:val="1"/>
+          <w:numId w:val="9"/>
+        </w:numPr>
+        <w:spacing w:line="240" w:lineRule="auto"/>
+        <w:rPr>
+          <w:rFonts w:ascii="Trebuchet MS" w:hAnsi="Trebuchet MS"/>
+          <w:sz w:val="20"/>
+          <w:szCs w:val="20"/>
+        </w:rPr>
+      </w:pPr>
+      <w:r>
+        <w:rPr>
+          <w:rFonts w:ascii="Trebuchet MS" w:hAnsi="Trebuchet MS"/>
+          <w:sz w:val="20"/>
+          <w:szCs w:val="20"/>
+        </w:rPr>
+        <w:t>Won 1</w:t>
+      </w:r>
+      <w:r>
+        <w:rPr>
+          <w:rFonts w:ascii="Trebuchet MS" w:hAnsi="Trebuchet MS"/>
+          <w:sz w:val="20"/>
+          <w:szCs w:val="20"/>
+          <w:vertAlign w:val="superscript"/>
+        </w:rPr>
+        <w:t>st</w:t>
+      </w:r>
+      <w:r>
+        <w:rPr>
+          <w:rFonts w:ascii="Trebuchet MS" w:hAnsi="Trebuchet MS"/>
+          <w:sz w:val="20"/>
+          <w:szCs w:val="20"/>
+        </w:rPr>
+        <w:t xml:space="preserve"> Place Overall out of 90 games judged with over 400 participants in Fall 2019</w:t>
       </w:r>
     </w:p>
     <w:p>
@@ -281,18 +1378,126 @@
           <w:numId w:val="9"/>
         </w:numPr>
         <w:spacing w:line="240" w:lineRule="auto"/>
-      </w:pPr>
-      <w:r>
-        <w:t>Taught coding lessons to 5</w:t>
-      </w:r>
-      <w:r>
-        <w:rPr>
-          <w:vertAlign w:val="superscript"/>
-        </w:rPr>
-        <w:t>th</w:t>
-      </w:r>
-      <w:r>
-        <w:t xml:space="preserve"> grade students at a local elementary school (2016, 2017, 2018)</w:t>
+        <w:rPr>
+          <w:rFonts w:ascii="Trebuchet MS" w:hAnsi="Trebuchet MS"/>
+          <w:szCs w:val="20"/>
+        </w:rPr>
+      </w:pPr>
+      <w:r>
+        <w:rPr>
+          <w:rFonts w:ascii="Trebuchet MS" w:hAnsi="Trebuchet MS"/>
+          <w:b/>
+          <w:szCs w:val="20"/>
+        </w:rPr>
+        <w:t>TAMUhack 24 Hour Coding Competition</w:t>
+      </w:r>
+      <w:r>
+        <w:rPr>
+          <w:rFonts w:ascii="Trebuchet MS" w:hAnsi="Trebuchet MS"/>
+          <w:szCs w:val="20"/>
+        </w:rPr>
+        <w:t xml:space="preserve">                                </w:t>
+      </w:r>
+      <w:r>
+        <w:rPr>
+          <w:rFonts w:ascii="Trebuchet MS" w:hAnsi="Trebuchet MS"/>
+          <w:szCs w:val="20"/>
+        </w:rPr>
+        <w:t xml:space="preserve">                               </w:t>
+      </w:r>
+      <w:r>
+        <w:rPr>
+          <w:rFonts w:ascii="Trebuchet MS" w:hAnsi="Trebuchet MS"/>
+          <w:b/>
+          <w:szCs w:val="20"/>
+        </w:rPr>
+        <w:t>Fall 2016, Spring 2019</w:t>
+      </w:r>
+    </w:p>
+    <w:p>
+      <w:pPr>
+        <w:pStyle w:val="ListParagraph"/>
+        <w:numPr>
+          <w:ilvl w:val="1"/>
+          <w:numId w:val="9"/>
+        </w:numPr>
+        <w:spacing w:line="240" w:lineRule="auto"/>
+        <w:rPr>
+          <w:rFonts w:ascii="Trebuchet MS" w:hAnsi="Trebuchet MS"/>
+          <w:sz w:val="20"/>
+          <w:szCs w:val="20"/>
+        </w:rPr>
+      </w:pPr>
+      <w:r>
+        <w:rPr>
+          <w:rFonts w:ascii="Trebuchet MS" w:hAnsi="Trebuchet MS"/>
+          <w:sz w:val="20"/>
+          <w:szCs w:val="20"/>
+        </w:rPr>
+        <w:t>Worked with 5 other programmers on an</w:t>
+      </w:r>
+      <w:r>
+        <w:rPr>
+          <w:rFonts w:ascii="Trebuchet MS" w:hAnsi="Trebuchet MS"/>
+          <w:sz w:val="20"/>
+          <w:szCs w:val="20"/>
+        </w:rPr>
+        <w:t xml:space="preserve"> online web-based multiplayer</w:t>
+      </w:r>
+      <w:r>
+        <w:rPr>
+          <w:rFonts w:ascii="Trebuchet MS" w:hAnsi="Trebuchet MS"/>
+          <w:sz w:val="20"/>
+          <w:szCs w:val="20"/>
+        </w:rPr>
+        <w:t xml:space="preserve"> party</w:t>
+      </w:r>
+      <w:r>
+        <w:rPr>
+          <w:rFonts w:ascii="Trebuchet MS" w:hAnsi="Trebuchet MS"/>
+          <w:sz w:val="20"/>
+          <w:szCs w:val="20"/>
+        </w:rPr>
+        <w:t xml:space="preserve"> game</w:t>
+      </w:r>
+    </w:p>
+    <w:p>
+      <w:pPr>
+        <w:pStyle w:val="ListParagraph"/>
+        <w:numPr>
+          <w:ilvl w:val="1"/>
+          <w:numId w:val="9"/>
+        </w:numPr>
+        <w:spacing w:line="240" w:lineRule="auto"/>
+        <w:rPr>
+          <w:rFonts w:ascii="Trebuchet MS" w:hAnsi="Trebuchet MS"/>
+          <w:sz w:val="20"/>
+          <w:szCs w:val="20"/>
+        </w:rPr>
+      </w:pPr>
+      <w:r>
+        <w:rPr>
+          <w:rFonts w:ascii="Trebuchet MS" w:hAnsi="Trebuchet MS"/>
+          <w:sz w:val="20"/>
+          <w:szCs w:val="20"/>
+        </w:rPr>
+        <w:t>Programmed the frontend of a</w:t>
+      </w:r>
+      <w:r>
+        <w:rPr>
+          <w:rFonts w:ascii="Trebuchet MS" w:hAnsi="Trebuchet MS"/>
+          <w:sz w:val="20"/>
+          <w:szCs w:val="20"/>
+        </w:rPr>
+        <w:t xml:space="preserve"> Node.js </w:t>
+      </w:r>
+      <w:r>
+        <w:rPr>
+          <w:rFonts w:ascii="Trebuchet MS" w:hAnsi="Trebuchet MS"/>
+          <w:sz w:val="20"/>
+          <w:szCs w:val="20"/>
+        </w:rPr>
+        <w:t>application using HTML, CSS, and JavaScript</w:t>
       </w:r>
     </w:p>
     <w:p>
@@ -303,17 +1508,40 @@
           <w:numId w:val="9"/>
         </w:numPr>
         <w:spacing w:line="240" w:lineRule="auto"/>
-      </w:pPr>
-      <w:r>
-        <w:t xml:space="preserve">Competed in </w:t>
-      </w:r>
-      <w:proofErr w:type="spellStart"/>
-      <w:r>
-        <w:t>TAMUhack</w:t>
-      </w:r>
-      <w:proofErr w:type="spellEnd"/>
-      <w:r>
-        <w:t xml:space="preserve"> 24 Hour Coding Competition (2016, 2019)</w:t>
+        <w:rPr>
+          <w:rFonts w:ascii="Trebuchet MS" w:hAnsi="Trebuchet MS"/>
+          <w:szCs w:val="20"/>
+        </w:rPr>
+      </w:pPr>
+      <w:r>
+        <w:rPr>
+          <w:rFonts w:ascii="Trebuchet MS" w:hAnsi="Trebuchet MS"/>
+          <w:b/>
+          <w:szCs w:val="20"/>
+        </w:rPr>
+        <w:t>Project Manager for Programming Studio Team</w:t>
+      </w:r>
+      <w:r>
+        <w:rPr>
+          <w:rFonts w:ascii="Trebuchet MS" w:hAnsi="Trebuchet MS"/>
+          <w:szCs w:val="20"/>
+        </w:rPr>
+        <w:t xml:space="preserve">                                                        </w:t>
+      </w:r>
+      <w:r>
+        <w:rPr>
+          <w:rFonts w:ascii="Trebuchet MS" w:hAnsi="Trebuchet MS"/>
+          <w:szCs w:val="20"/>
+        </w:rPr>
+        <w:t xml:space="preserve">                </w:t>
+      </w:r>
+      <w:r>
+        <w:rPr>
+          <w:rFonts w:ascii="Trebuchet MS" w:hAnsi="Trebuchet MS"/>
+          <w:b/>
+          <w:szCs w:val="20"/>
+        </w:rPr>
+        <w:t>Fall 2018</w:t>
       </w:r>
     </w:p>
     <w:p>
@@ -324,9 +1552,35 @@
           <w:numId w:val="9"/>
         </w:numPr>
         <w:spacing w:line="240" w:lineRule="auto"/>
-      </w:pPr>
-      <w:r>
-        <w:t>Used Python to create a statistical analysis program</w:t>
+        <w:rPr>
+          <w:rFonts w:ascii="Trebuchet MS" w:hAnsi="Trebuchet MS"/>
+          <w:sz w:val="20"/>
+          <w:szCs w:val="20"/>
+        </w:rPr>
+      </w:pPr>
+      <w:r>
+        <w:rPr>
+          <w:rFonts w:ascii="Trebuchet MS" w:hAnsi="Trebuchet MS"/>
+          <w:sz w:val="20"/>
+          <w:szCs w:val="20"/>
+        </w:rPr>
+        <w:t xml:space="preserve">Coordinated and organized team meetings </w:t>
+      </w:r>
+      <w:r>
+        <w:rPr>
+          <w:rFonts w:ascii="Trebuchet MS" w:hAnsi="Trebuchet MS"/>
+          <w:sz w:val="20"/>
+          <w:szCs w:val="20"/>
+        </w:rPr>
+        <w:t xml:space="preserve">and sprints </w:t>
+      </w:r>
+      <w:r>
+        <w:rPr>
+          <w:rFonts w:ascii="Trebuchet MS" w:hAnsi="Trebuchet MS"/>
+          <w:sz w:val="20"/>
+          <w:szCs w:val="20"/>
+        </w:rPr>
+        <w:t xml:space="preserve">using agile development methodology </w:t>
       </w:r>
     </w:p>
     <w:p>
@@ -337,9 +1591,19 @@
           <w:numId w:val="9"/>
         </w:numPr>
         <w:spacing w:line="240" w:lineRule="auto"/>
-      </w:pPr>
-      <w:r>
-        <w:t>Used Node.js to create an online web-based multiplayer game</w:t>
+        <w:rPr>
+          <w:rFonts w:ascii="Trebuchet MS" w:hAnsi="Trebuchet MS"/>
+          <w:sz w:val="20"/>
+          <w:szCs w:val="20"/>
+        </w:rPr>
+      </w:pPr>
+      <w:r>
+        <w:rPr>
+          <w:rFonts w:ascii="Trebuchet MS" w:hAnsi="Trebuchet MS"/>
+          <w:sz w:val="20"/>
+          <w:szCs w:val="20"/>
+        </w:rPr>
+        <w:t xml:space="preserve">Created a player-versus-computer single player game after 3 rounds of feedback from a panel of users </w:t>
       </w:r>
     </w:p>
     <w:p>
@@ -350,9 +1614,57 @@
           <w:numId w:val="9"/>
         </w:numPr>
         <w:spacing w:line="240" w:lineRule="auto"/>
-      </w:pPr>
-      <w:r>
-        <w:t>Project Manager for Aggie Coding Club Projects and Programming Studio Team (2017, 2018)</w:t>
+        <w:rPr>
+          <w:rFonts w:ascii="Trebuchet MS" w:hAnsi="Trebuchet MS"/>
+          <w:i/>
+          <w:szCs w:val="20"/>
+        </w:rPr>
+      </w:pPr>
+      <w:r>
+        <w:rPr>
+          <w:rFonts w:ascii="Trebuchet MS" w:hAnsi="Trebuchet MS"/>
+          <w:b/>
+          <w:szCs w:val="20"/>
+        </w:rPr>
+        <w:t xml:space="preserve">Team </w:t>
+      </w:r>
+      <w:r>
+        <w:rPr>
+          <w:rFonts w:ascii="Trebuchet MS" w:hAnsi="Trebuchet MS"/>
+          <w:b/>
+          <w:szCs w:val="20"/>
+        </w:rPr>
+        <w:t>M</w:t>
+      </w:r>
+      <w:r>
+        <w:rPr>
+          <w:rFonts w:ascii="Trebuchet MS" w:hAnsi="Trebuchet MS"/>
+          <w:b/>
+          <w:szCs w:val="20"/>
+        </w:rPr>
+        <w:t>ember for Aggie Coding Club Projects</w:t>
+      </w:r>
+      <w:r>
+        <w:rPr>
+          <w:rFonts w:ascii="Trebuchet MS" w:hAnsi="Trebuchet MS"/>
+          <w:szCs w:val="20"/>
+        </w:rPr>
+        <w:t xml:space="preserve">                                  </w:t>
+      </w:r>
+      <w:r>
+        <w:rPr>
+          <w:rFonts w:ascii="Trebuchet MS" w:hAnsi="Trebuchet MS"/>
+          <w:szCs w:val="20"/>
+        </w:rPr>
+        <w:t xml:space="preserve">                </w:t>
+      </w:r>
+      <w:r>
+        <w:rPr>
+          <w:rFonts w:ascii="Trebuchet MS" w:hAnsi="Trebuchet MS"/>
+          <w:b/>
+          <w:szCs w:val="20"/>
+        </w:rPr>
+        <w:t>Spring 2018, Spring 2019</w:t>
       </w:r>
     </w:p>
     <w:p>
@@ -363,9 +1675,36 @@
           <w:numId w:val="9"/>
         </w:numPr>
         <w:spacing w:line="240" w:lineRule="auto"/>
-      </w:pPr>
-      <w:r>
-        <w:t xml:space="preserve">Coordinated and organized team meetings using agile development methodology </w:t>
+        <w:rPr>
+          <w:rFonts w:ascii="Trebuchet MS" w:hAnsi="Trebuchet MS"/>
+          <w:i/>
+          <w:sz w:val="20"/>
+          <w:szCs w:val="20"/>
+        </w:rPr>
+      </w:pPr>
+      <w:r>
+        <w:rPr>
+          <w:rFonts w:ascii="Trebuchet MS" w:hAnsi="Trebuchet MS"/>
+          <w:sz w:val="20"/>
+          <w:szCs w:val="20"/>
+        </w:rPr>
+        <w:t>Redesign</w:t>
+      </w:r>
+      <w:r>
+        <w:rPr>
+          <w:rFonts w:ascii="Trebuchet MS" w:hAnsi="Trebuchet MS"/>
+          <w:sz w:val="20"/>
+          <w:szCs w:val="20"/>
+        </w:rPr>
+        <w:t>ed the</w:t>
+      </w:r>
+      <w:r>
+        <w:rPr>
+          <w:rFonts w:ascii="Trebuchet MS" w:hAnsi="Trebuchet MS"/>
+          <w:sz w:val="20"/>
+          <w:szCs w:val="20"/>
+        </w:rPr>
+        <w:t xml:space="preserve"> club website using React.js with agile development methodology</w:t>
       </w:r>
     </w:p>
     <w:p>
@@ -377,11 +1716,39 @@
         </w:numPr>
         <w:spacing w:line="240" w:lineRule="auto"/>
         <w:rPr>
-          <w:i/>
-        </w:rPr>
-      </w:pPr>
-      <w:r>
-        <w:t>Team member for Aggie Coding Club Projects (Spring 2018, Spring 2019)</w:t>
+          <w:rFonts w:ascii="Trebuchet MS" w:hAnsi="Trebuchet MS"/>
+          <w:szCs w:val="20"/>
+        </w:rPr>
+      </w:pPr>
+      <w:r>
+        <w:rPr>
+          <w:rFonts w:ascii="Trebuchet MS" w:hAnsi="Trebuchet MS"/>
+          <w:b/>
+          <w:szCs w:val="20"/>
+        </w:rPr>
+        <w:t>HowdyHack 24 Hour Coding Competition</w:t>
+      </w:r>
+      <w:r>
+        <w:rPr>
+          <w:rFonts w:ascii="Trebuchet MS" w:hAnsi="Trebuchet MS"/>
+          <w:szCs w:val="20"/>
+        </w:rPr>
+        <w:t xml:space="preserve">                                                                  </w:t>
+      </w:r>
+      <w:r>
+        <w:rPr>
+          <w:rFonts w:ascii="Trebuchet MS" w:hAnsi="Trebuchet MS"/>
+          <w:szCs w:val="20"/>
+        </w:rPr>
+        <w:t xml:space="preserve">                </w:t>
+      </w:r>
+      <w:r>
+        <w:rPr>
+          <w:rFonts w:ascii="Trebuchet MS" w:hAnsi="Trebuchet MS"/>
+          <w:b/>
+          <w:szCs w:val="20"/>
+        </w:rPr>
+        <w:t>Fall 2018</w:t>
       </w:r>
     </w:p>
     <w:p>
@@ -393,293 +1760,43 @@
         </w:numPr>
         <w:spacing w:line="240" w:lineRule="auto"/>
         <w:rPr>
-          <w:i/>
-        </w:rPr>
-      </w:pPr>
-      <w:r>
-        <w:t>Redesign of club website using React.js with agile development methodology</w:t>
-      </w:r>
-    </w:p>
-    <w:p>
-      <w:pPr>
-        <w:pStyle w:val="ListParagraph"/>
-        <w:numPr>
-          <w:ilvl w:val="0"/>
-          <w:numId w:val="9"/>
-        </w:numPr>
-        <w:spacing w:line="240" w:lineRule="auto"/>
-      </w:pPr>
-      <w:r>
-        <w:t>Created a Random Choice Generator Mobile App using Android Studio (Summer 2018)</w:t>
-      </w:r>
-    </w:p>
-    <w:p>
-      <w:pPr>
-        <w:pStyle w:val="ListParagraph"/>
-        <w:numPr>
-          <w:ilvl w:val="0"/>
-          <w:numId w:val="9"/>
-        </w:numPr>
-        <w:spacing w:line="240" w:lineRule="auto"/>
-      </w:pPr>
-      <w:r>
-        <w:t>Created a Music Visualizer using JavaScript and the Web Audio API (Summer 2018)</w:t>
-      </w:r>
-    </w:p>
-    <w:p>
-      <w:pPr>
-        <w:pStyle w:val="ListParagraph"/>
-        <w:numPr>
-          <w:ilvl w:val="0"/>
-          <w:numId w:val="9"/>
-        </w:numPr>
-        <w:spacing w:line="240" w:lineRule="auto"/>
-      </w:pPr>
-      <w:r>
-        <w:t xml:space="preserve">Competed in </w:t>
-      </w:r>
-      <w:proofErr w:type="spellStart"/>
-      <w:r>
-        <w:t>HowdyHack</w:t>
-      </w:r>
-      <w:proofErr w:type="spellEnd"/>
-      <w:r>
-        <w:t xml:space="preserve"> 24 Hour Coding Competition (Fall 2018)</w:t>
-      </w:r>
-    </w:p>
-    <w:p>
-      <w:pPr>
-        <w:pStyle w:val="ListParagraph"/>
-        <w:numPr>
-          <w:ilvl w:val="1"/>
-          <w:numId w:val="9"/>
-        </w:numPr>
-        <w:spacing w:line="240" w:lineRule="auto"/>
-      </w:pPr>
-      <w:r>
-        <w:t>Used C# and Microsoft Azure to make a chat-bot prototype</w:t>
-      </w:r>
-    </w:p>
-    <w:p>
-      <w:pPr>
-        <w:spacing w:line="240" w:lineRule="auto"/>
-        <w:rPr>
-          <w:b/>
-        </w:rPr>
-      </w:pPr>
-      <w:r>
-        <w:rPr>
-          <w:b/>
-        </w:rPr>
-        <w:t>WORK EXPERIENCE</w:t>
-      </w:r>
-    </w:p>
-    <w:p>
-      <w:pPr>
-        <w:pStyle w:val="ListParagraph"/>
-        <w:numPr>
-          <w:ilvl w:val="0"/>
-          <w:numId w:val="17"/>
-        </w:numPr>
-        <w:spacing w:line="240" w:lineRule="auto"/>
-        <w:rPr>
-          <w:b/>
-        </w:rPr>
-      </w:pPr>
-      <w:r>
-        <w:rPr>
-          <w:b/>
-        </w:rPr>
-        <w:t xml:space="preserve">Software Engineering </w:t>
-      </w:r>
-      <w:r>
-        <w:rPr>
-          <w:b/>
-        </w:rPr>
-        <w:t xml:space="preserve">Intern at </w:t>
-      </w:r>
-      <w:proofErr w:type="spellStart"/>
-      <w:r>
-        <w:rPr>
-          <w:b/>
-        </w:rPr>
-        <w:t>Synchrogrid</w:t>
-      </w:r>
-      <w:proofErr w:type="spellEnd"/>
-      <w:r>
-        <w:rPr>
-          <w:b/>
-        </w:rPr>
-        <w:tab/>
-      </w:r>
-      <w:r>
-        <w:rPr>
-          <w:b/>
-        </w:rPr>
-        <w:tab/>
-      </w:r>
-      <w:r>
-        <w:rPr>
-          <w:b/>
-        </w:rPr>
-        <w:tab/>
-        <w:t xml:space="preserve">            May 2019 – August 2019</w:t>
-      </w:r>
-    </w:p>
-    <w:p>
-      <w:pPr>
-        <w:pStyle w:val="ListParagraph"/>
-        <w:numPr>
-          <w:ilvl w:val="1"/>
-          <w:numId w:val="17"/>
-        </w:numPr>
-        <w:spacing w:line="240" w:lineRule="auto"/>
-        <w:rPr>
-          <w:b/>
-        </w:rPr>
-      </w:pPr>
-      <w:r>
-        <w:t>Worked at a startup company on the backend of a Node.js application using C++ and an industry-specific language called CUPL</w:t>
-      </w:r>
-    </w:p>
-    <w:p>
-      <w:pPr>
-        <w:spacing w:line="240" w:lineRule="auto"/>
-        <w:rPr>
-          <w:b/>
-        </w:rPr>
-      </w:pPr>
-      <w:r>
-        <w:rPr>
-          <w:b/>
-        </w:rPr>
-        <w:t xml:space="preserve">SKILLS                                                                                                                </w:t>
-      </w:r>
-      <w:r>
-        <w:rPr>
-          <w:b/>
-        </w:rPr>
-        <w:t xml:space="preserve">                             </w:t>
-      </w:r>
-    </w:p>
-    <w:p>
-      <w:pPr>
-        <w:spacing w:line="240" w:lineRule="auto"/>
-        <w:ind w:left="360"/>
-      </w:pPr>
-      <w:r>
-        <w:rPr>
-          <w:i/>
-        </w:rPr>
-        <w:t>Programming L</w:t>
-      </w:r>
-      <w:r>
-        <w:rPr>
-          <w:i/>
-        </w:rPr>
-        <w:t xml:space="preserve">anguages                  </w:t>
-      </w:r>
-      <w:r>
-        <w:t xml:space="preserve">                                                                                                                           </w:t>
-      </w:r>
-    </w:p>
-    <w:p>
-      <w:pPr>
-        <w:pStyle w:val="ListParagraph"/>
-        <w:numPr>
-          <w:ilvl w:val="0"/>
-          <w:numId w:val="6"/>
-        </w:numPr>
-        <w:spacing w:line="240" w:lineRule="auto"/>
-        <w:ind w:left="1080"/>
-        <w:rPr>
-          <w:i/>
-        </w:rPr>
-      </w:pPr>
-      <w:r>
-        <w:t>Proficient in C++, Java</w:t>
-      </w:r>
-    </w:p>
-    <w:p>
-      <w:pPr>
-        <w:pStyle w:val="ListParagraph"/>
-        <w:numPr>
-          <w:ilvl w:val="0"/>
-          <w:numId w:val="6"/>
-        </w:numPr>
-        <w:spacing w:line="240" w:lineRule="auto"/>
-        <w:ind w:left="1080"/>
-        <w:rPr>
-          <w:i/>
-        </w:rPr>
-      </w:pPr>
-      <w:r>
-        <w:t>Experience in C#, HTML, CSS, JavaScript, Python, Haskell, Matlab</w:t>
-      </w:r>
-    </w:p>
-    <w:p>
-      <w:pPr>
-        <w:spacing w:line="240" w:lineRule="auto"/>
-        <w:ind w:left="360"/>
-        <w:rPr>
-          <w:i/>
-        </w:rPr>
-      </w:pPr>
-      <w:r>
-        <w:rPr>
-          <w:i/>
-        </w:rPr>
-        <w:t>Software Usage</w:t>
-      </w:r>
-    </w:p>
-    <w:p>
-      <w:pPr>
-        <w:pStyle w:val="ListParagraph"/>
-        <w:numPr>
-          <w:ilvl w:val="0"/>
-          <w:numId w:val="8"/>
-        </w:numPr>
-        <w:spacing w:line="240" w:lineRule="auto"/>
-        <w:ind w:left="1080"/>
-        <w:rPr>
-          <w:i/>
-        </w:rPr>
-      </w:pPr>
-      <w:r>
-        <w:t xml:space="preserve">Proficient in </w:t>
-      </w:r>
-      <w:proofErr w:type="spellStart"/>
-      <w:r>
-        <w:t>Git</w:t>
-      </w:r>
-      <w:proofErr w:type="spellEnd"/>
-      <w:r>
-        <w:t>, Unity, Microsoft Office, Adobe Photoshop, Adobe Premiere Elements</w:t>
-      </w:r>
-    </w:p>
-    <w:p>
-      <w:pPr>
-        <w:pStyle w:val="ListParagraph"/>
-        <w:numPr>
-          <w:ilvl w:val="0"/>
-          <w:numId w:val="8"/>
-        </w:numPr>
-        <w:spacing w:line="240" w:lineRule="auto"/>
-        <w:ind w:left="1080"/>
-        <w:rPr>
-          <w:i/>
-        </w:rPr>
-      </w:pPr>
-      <w:r>
-        <w:t>Experience in OpenGL, GLSL, Android Studio, Node.js</w:t>
+          <w:rFonts w:ascii="Trebuchet MS" w:hAnsi="Trebuchet MS"/>
+          <w:sz w:val="20"/>
+          <w:szCs w:val="20"/>
+        </w:rPr>
+      </w:pPr>
+      <w:r>
+        <w:rPr>
+          <w:rFonts w:ascii="Trebuchet MS" w:hAnsi="Trebuchet MS"/>
+          <w:sz w:val="20"/>
+          <w:szCs w:val="20"/>
+        </w:rPr>
+        <w:t>Used C# and Microsoft Azure</w:t>
+      </w:r>
+      <w:r>
+        <w:rPr>
+          <w:rFonts w:ascii="Trebuchet MS" w:hAnsi="Trebuchet MS"/>
+          <w:sz w:val="20"/>
+          <w:szCs w:val="20"/>
+        </w:rPr>
+        <w:t>’s machine learning library</w:t>
+      </w:r>
+      <w:r>
+        <w:rPr>
+          <w:rFonts w:ascii="Trebuchet MS" w:hAnsi="Trebuchet MS"/>
+          <w:sz w:val="20"/>
+          <w:szCs w:val="20"/>
+        </w:rPr>
+        <w:t xml:space="preserve"> to make a chat-bot prototype</w:t>
       </w:r>
     </w:p>
     <w:p/>
     <w:sectPr>
       <w:pgSz w:w="12240" w:h="15840"/>
-      <w:pgMar w:top="1440" w:right="1440" w:bottom="1440" w:left="1440" w:header="0" w:footer="720" w:gutter="0"/>
+      <w:pgMar w:top="288" w:right="288" w:bottom="720" w:left="288" w:header="0" w:footer="0" w:gutter="0"/>
       <w:pgNumType w:start="1"/>
       <w:cols w:space="720"/>
+      <w:docGrid w:linePitch="299"/>
     </w:sectPr>
   </w:body>
 </w:document>
@@ -1140,6 +2257,119 @@
     </w:lvl>
   </w:abstractNum>
   <w:abstractNum w:abstractNumId="4" w15:restartNumberingAfterBreak="0">
+    <w:nsid w:val="211D11BA"/>
+    <w:multiLevelType w:val="hybridMultilevel"/>
+    <w:tmpl w:val="FB0E0220"/>
+    <w:lvl w:ilvl="0" w:tplc="0409000B">
+      <w:start w:val="1"/>
+      <w:numFmt w:val="bullet"/>
+      <w:lvlText w:val=""/>
+      <w:lvlJc w:val="left"/>
+      <w:pPr>
+        <w:ind w:left="720" w:hanging="360"/>
+      </w:pPr>
+      <w:rPr>
+        <w:rFonts w:ascii="Wingdings" w:hAnsi="Wingdings" w:hint="default"/>
+      </w:rPr>
+    </w:lvl>
+    <w:lvl w:ilvl="1" w:tplc="04090003" w:tentative="1">
+      <w:start w:val="1"/>
+      <w:numFmt w:val="bullet"/>
+      <w:lvlText w:val="o"/>
+      <w:lvlJc w:val="left"/>
+      <w:pPr>
+        <w:ind w:left="1440" w:hanging="360"/>
+      </w:pPr>
+      <w:rPr>
+        <w:rFonts w:ascii="Courier New" w:hAnsi="Courier New" w:cs="Courier New" w:hint="default"/>
+      </w:rPr>
+    </w:lvl>
+    <w:lvl w:ilvl="2" w:tplc="04090005" w:tentative="1">
+      <w:start w:val="1"/>
+      <w:numFmt w:val="bullet"/>
+      <w:lvlText w:val=""/>
+      <w:lvlJc w:val="left"/>
+      <w:pPr>
+        <w:ind w:left="2160" w:hanging="360"/>
+      </w:pPr>
+      <w:rPr>
+        <w:rFonts w:ascii="Wingdings" w:hAnsi="Wingdings" w:hint="default"/>
+      </w:rPr>
+    </w:lvl>
+    <w:lvl w:ilvl="3" w:tplc="04090001" w:tentative="1">
+      <w:start w:val="1"/>
+      <w:numFmt w:val="bullet"/>
+      <w:lvlText w:val=""/>
+      <w:lvlJc w:val="left"/>
+      <w:pPr>
+        <w:ind w:left="2880" w:hanging="360"/>
+      </w:pPr>
+      <w:rPr>
+        <w:rFonts w:ascii="Symbol" w:hAnsi="Symbol" w:hint="default"/>
+      </w:rPr>
+    </w:lvl>
+    <w:lvl w:ilvl="4" w:tplc="04090003" w:tentative="1">
+      <w:start w:val="1"/>
+      <w:numFmt w:val="bullet"/>
+      <w:lvlText w:val="o"/>
+      <w:lvlJc w:val="left"/>
+      <w:pPr>
+        <w:ind w:left="3600" w:hanging="360"/>
+      </w:pPr>
+      <w:rPr>
+        <w:rFonts w:ascii="Courier New" w:hAnsi="Courier New" w:cs="Courier New" w:hint="default"/>
+      </w:rPr>
+    </w:lvl>
+    <w:lvl w:ilvl="5" w:tplc="04090005" w:tentative="1">
+      <w:start w:val="1"/>
+      <w:numFmt w:val="bullet"/>
+      <w:lvlText w:val=""/>
+      <w:lvlJc w:val="left"/>
+      <w:pPr>
+        <w:ind w:left="4320" w:hanging="360"/>
+      </w:pPr>
+      <w:rPr>
+        <w:rFonts w:ascii="Wingdings" w:hAnsi="Wingdings" w:hint="default"/>
+      </w:rPr>
+    </w:lvl>
+    <w:lvl w:ilvl="6" w:tplc="04090001" w:tentative="1">
+      <w:start w:val="1"/>
+      <w:numFmt w:val="bullet"/>
+      <w:lvlText w:val=""/>
+      <w:lvlJc w:val="left"/>
+      <w:pPr>
+        <w:ind w:left="5040" w:hanging="360"/>
+      </w:pPr>
+      <w:rPr>
+        <w:rFonts w:ascii="Symbol" w:hAnsi="Symbol" w:hint="default"/>
+      </w:rPr>
+    </w:lvl>
+    <w:lvl w:ilvl="7" w:tplc="04090003" w:tentative="1">
+      <w:start w:val="1"/>
+      <w:numFmt w:val="bullet"/>
+      <w:lvlText w:val="o"/>
+      <w:lvlJc w:val="left"/>
+      <w:pPr>
+        <w:ind w:left="5760" w:hanging="360"/>
+      </w:pPr>
+      <w:rPr>
+        <w:rFonts w:ascii="Courier New" w:hAnsi="Courier New" w:cs="Courier New" w:hint="default"/>
+      </w:rPr>
+    </w:lvl>
+    <w:lvl w:ilvl="8" w:tplc="04090005" w:tentative="1">
+      <w:start w:val="1"/>
+      <w:numFmt w:val="bullet"/>
+      <w:lvlText w:val=""/>
+      <w:lvlJc w:val="left"/>
+      <w:pPr>
+        <w:ind w:left="6480" w:hanging="360"/>
+      </w:pPr>
+      <w:rPr>
+        <w:rFonts w:ascii="Wingdings" w:hAnsi="Wingdings" w:hint="default"/>
+      </w:rPr>
+    </w:lvl>
+  </w:abstractNum>
+  <w:abstractNum w:abstractNumId="5" w15:restartNumberingAfterBreak="0">
     <w:nsid w:val="23A07BB4"/>
     <w:multiLevelType w:val="hybridMultilevel"/>
     <w:tmpl w:val="11EAA7E8"/>
@@ -1252,7 +2482,7 @@
       </w:rPr>
     </w:lvl>
   </w:abstractNum>
-  <w:abstractNum w:abstractNumId="5" w15:restartNumberingAfterBreak="0">
+  <w:abstractNum w:abstractNumId="6" w15:restartNumberingAfterBreak="0">
     <w:nsid w:val="34142622"/>
     <w:multiLevelType w:val="hybridMultilevel"/>
     <w:tmpl w:val="5630EBDE"/>
@@ -1365,7 +2595,7 @@
       </w:rPr>
     </w:lvl>
   </w:abstractNum>
-  <w:abstractNum w:abstractNumId="6" w15:restartNumberingAfterBreak="0">
+  <w:abstractNum w:abstractNumId="7" w15:restartNumberingAfterBreak="0">
     <w:nsid w:val="37230951"/>
     <w:multiLevelType w:val="hybridMultilevel"/>
     <w:tmpl w:val="331AE046"/>
@@ -1478,7 +2708,7 @@
       </w:rPr>
     </w:lvl>
   </w:abstractNum>
-  <w:abstractNum w:abstractNumId="7" w15:restartNumberingAfterBreak="0">
+  <w:abstractNum w:abstractNumId="8" w15:restartNumberingAfterBreak="0">
     <w:nsid w:val="3B2A7664"/>
     <w:multiLevelType w:val="hybridMultilevel"/>
     <w:tmpl w:val="798A262A"/>
@@ -1591,7 +2821,7 @@
       </w:rPr>
     </w:lvl>
   </w:abstractNum>
-  <w:abstractNum w:abstractNumId="8" w15:restartNumberingAfterBreak="0">
+  <w:abstractNum w:abstractNumId="9" w15:restartNumberingAfterBreak="0">
     <w:nsid w:val="3B35331D"/>
     <w:multiLevelType w:val="hybridMultilevel"/>
     <w:tmpl w:val="55FADE6C"/>
@@ -1704,7 +2934,7 @@
       </w:rPr>
     </w:lvl>
   </w:abstractNum>
-  <w:abstractNum w:abstractNumId="9" w15:restartNumberingAfterBreak="0">
+  <w:abstractNum w:abstractNumId="10" w15:restartNumberingAfterBreak="0">
     <w:nsid w:val="3DE23E37"/>
     <w:multiLevelType w:val="hybridMultilevel"/>
     <w:tmpl w:val="E3FA8A4C"/>
@@ -1817,7 +3047,7 @@
       </w:rPr>
     </w:lvl>
   </w:abstractNum>
-  <w:abstractNum w:abstractNumId="10" w15:restartNumberingAfterBreak="0">
+  <w:abstractNum w:abstractNumId="11" w15:restartNumberingAfterBreak="0">
     <w:nsid w:val="56316C5B"/>
     <w:multiLevelType w:val="hybridMultilevel"/>
     <w:tmpl w:val="436E5556"/>
@@ -1930,7 +3160,7 @@
       </w:rPr>
     </w:lvl>
   </w:abstractNum>
-  <w:abstractNum w:abstractNumId="11" w15:restartNumberingAfterBreak="0">
+  <w:abstractNum w:abstractNumId="12" w15:restartNumberingAfterBreak="0">
     <w:nsid w:val="614B47A0"/>
     <w:multiLevelType w:val="hybridMultilevel"/>
     <w:tmpl w:val="A64C65E6"/>
@@ -2043,7 +3273,7 @@
       </w:rPr>
     </w:lvl>
   </w:abstractNum>
-  <w:abstractNum w:abstractNumId="12" w15:restartNumberingAfterBreak="0">
+  <w:abstractNum w:abstractNumId="13" w15:restartNumberingAfterBreak="0">
     <w:nsid w:val="6B4335A1"/>
     <w:multiLevelType w:val="hybridMultilevel"/>
     <w:tmpl w:val="1D1ACB66"/>
@@ -2156,7 +3386,7 @@
       </w:rPr>
     </w:lvl>
   </w:abstractNum>
-  <w:abstractNum w:abstractNumId="13" w15:restartNumberingAfterBreak="0">
+  <w:abstractNum w:abstractNumId="14" w15:restartNumberingAfterBreak="0">
     <w:nsid w:val="72102492"/>
     <w:multiLevelType w:val="hybridMultilevel"/>
     <w:tmpl w:val="F12CCA5C"/>
@@ -2269,7 +3499,7 @@
       </w:rPr>
     </w:lvl>
   </w:abstractNum>
-  <w:abstractNum w:abstractNumId="14" w15:restartNumberingAfterBreak="0">
+  <w:abstractNum w:abstractNumId="15" w15:restartNumberingAfterBreak="0">
     <w:nsid w:val="73E017E0"/>
     <w:multiLevelType w:val="hybridMultilevel"/>
     <w:tmpl w:val="34A4C0EA"/>
@@ -2355,7 +3585,7 @@
       </w:pPr>
     </w:lvl>
   </w:abstractNum>
-  <w:abstractNum w:abstractNumId="15" w15:restartNumberingAfterBreak="0">
+  <w:abstractNum w:abstractNumId="16" w15:restartNumberingAfterBreak="0">
     <w:nsid w:val="7861705A"/>
     <w:multiLevelType w:val="hybridMultilevel"/>
     <w:tmpl w:val="E6F00490"/>
@@ -2468,7 +3698,7 @@
       </w:rPr>
     </w:lvl>
   </w:abstractNum>
-  <w:abstractNum w:abstractNumId="16" w15:restartNumberingAfterBreak="0">
+  <w:abstractNum w:abstractNumId="17" w15:restartNumberingAfterBreak="0">
     <w:nsid w:val="7E763AAB"/>
     <w:multiLevelType w:val="hybridMultilevel"/>
     <w:tmpl w:val="D88C2928"/>
@@ -2582,55 +3812,58 @@
     </w:lvl>
   </w:abstractNum>
   <w:num w:numId="1">
-    <w:abstractNumId w:val="9"/>
+    <w:abstractNumId w:val="10"/>
   </w:num>
   <w:num w:numId="2">
-    <w:abstractNumId w:val="5"/>
+    <w:abstractNumId w:val="6"/>
   </w:num>
   <w:num w:numId="3">
-    <w:abstractNumId w:val="14"/>
+    <w:abstractNumId w:val="15"/>
   </w:num>
   <w:num w:numId="4">
-    <w:abstractNumId w:val="15"/>
+    <w:abstractNumId w:val="16"/>
   </w:num>
   <w:num w:numId="5">
     <w:abstractNumId w:val="1"/>
   </w:num>
   <w:num w:numId="6">
-    <w:abstractNumId w:val="16"/>
+    <w:abstractNumId w:val="17"/>
   </w:num>
   <w:num w:numId="7">
-    <w:abstractNumId w:val="4"/>
+    <w:abstractNumId w:val="5"/>
   </w:num>
   <w:num w:numId="8">
-    <w:abstractNumId w:val="12"/>
+    <w:abstractNumId w:val="13"/>
   </w:num>
   <w:num w:numId="9">
-    <w:abstractNumId w:val="13"/>
+    <w:abstractNumId w:val="14"/>
   </w:num>
   <w:num w:numId="10">
     <w:abstractNumId w:val="3"/>
   </w:num>
   <w:num w:numId="11">
-    <w:abstractNumId w:val="6"/>
+    <w:abstractNumId w:val="7"/>
   </w:num>
   <w:num w:numId="12">
     <w:abstractNumId w:val="2"/>
   </w:num>
   <w:num w:numId="13">
-    <w:abstractNumId w:val="10"/>
+    <w:abstractNumId w:val="11"/>
   </w:num>
   <w:num w:numId="14">
-    <w:abstractNumId w:val="8"/>
+    <w:abstractNumId w:val="9"/>
   </w:num>
   <w:num w:numId="15">
-    <w:abstractNumId w:val="11"/>
+    <w:abstractNumId w:val="12"/>
   </w:num>
   <w:num w:numId="16">
-    <w:abstractNumId w:val="7"/>
+    <w:abstractNumId w:val="8"/>
   </w:num>
   <w:num w:numId="17">
     <w:abstractNumId w:val="0"/>
+  </w:num>
+  <w:num w:numId="18">
+    <w:abstractNumId w:val="4"/>
   </w:num>
 </w:numbering>
 </file>

</xml_diff>